<commit_message>
Endstand der Überarbeitung für Dienstag
</commit_message>
<xml_diff>
--- a/Bachelorarbeit_02-03-2015_Anmerkungen Pascal.docx
+++ b/Bachelorarbeit_02-03-2015_Anmerkungen Pascal.docx
@@ -1158,15 +1158,7 @@
           <w:sz w:val="24"/>
           <w:szCs w:val="24"/>
         </w:rPr>
-        <w:t xml:space="preserve"> </w:t>
-      </w:r>
-      <w:r>
-        <w:rPr>
-          <w:rFonts w:cs="Times New Roman" w:ascii="Times New Roman" w:hAnsi="Times New Roman"/>
-          <w:sz w:val="24"/>
-          <w:szCs w:val="24"/>
-        </w:rPr>
-        <w:t>die Auswanderungspolitik deutscher Bürger und die Zuwanderung von Ausländern</w:t>
+        <w:t xml:space="preserve"> die Auswanderungspolitik deutscher Bürger und die Zuwanderung von Ausländern</w:t>
       </w:r>
       <w:r>
         <w:rPr>
@@ -1446,18 +1438,7 @@
           <w:sz w:val="24"/>
           <w:szCs w:val="24"/>
         </w:rPr>
-        <w:t>beigetr</w:t>
-      </w:r>
-      <w:r>
-        <w:rPr>
-          <w:rFonts w:cs="Times New Roman" w:ascii="Times New Roman" w:hAnsi="Times New Roman"/>
-          <w:b/>
-          <w:bCs/>
-          <w:color w:val="579D1C"/>
-          <w:sz w:val="24"/>
-          <w:szCs w:val="24"/>
-        </w:rPr>
-        <w:t>ugen</w:t>
+        <w:t>beigetrugen</w:t>
       </w:r>
       <w:r>
         <w:rPr>
@@ -1509,27 +1490,170 @@
           <w:sz w:val="24"/>
           <w:szCs w:val="24"/>
         </w:rPr>
-        <w:t xml:space="preserve"> sind, die Weiterentwicklung im medizinischen- und technischen Bereich, die Abnahme stark körperlicher Tätigkeiten und geregelte Einkommens- und Sozialversicherungsverhältnisse. Demzufolge ist der Lebensstandard gestiegen. Sauberkeit, Ernährungsqualität, Gesundheitspflege und sportlichen Aktivitäten haben zugenommen.  Diese Verbesserungen haben einen bestimmenden Einfluss auf die steigende Lebenserwartung und das Sinken des Sterberisikos der Bevölkerung.</w:t>
-      </w:r>
-    </w:p>
-    <w:p>
-      <w:pPr>
-        <w:pStyle w:val="KeinLeerraum1"/>
-        <w:spacing w:lineRule="auto" w:line="360"/>
-        <w:jc w:val="both"/>
-        <w:rPr>
-          <w:rFonts w:cs="Times New Roman" w:ascii="Times New Roman" w:hAnsi="Times New Roman"/>
-          <w:sz w:val="24"/>
-          <w:szCs w:val="24"/>
-        </w:rPr>
-      </w:pPr>
-      <w:r>
-        <w:rPr>
-          <w:rFonts w:cs="Times New Roman" w:ascii="Times New Roman" w:hAnsi="Times New Roman"/>
-          <w:sz w:val="24"/>
-          <w:szCs w:val="24"/>
-        </w:rPr>
-        <w:t>Weitere Antriebe der Industrialisierung, gab es in der Arbeitswelt. Neue Möglichkeiten für eine Aus- und Weiterbildung breiteten sich aus. Infolgedessen haben der steigende Bildungsgrad, vor allem bei Frauen und die längere Ausbildungszeit dazu beigetragen, dass die Familienplanung zu einem späteren Zeitpunkt stattfindet. Dieses bedeutet zugleich, dass der biologische Reproduktionszeitraum</w:t>
+        <w:t xml:space="preserve"> sind, die Weiterentwicklung im medizinischen- und technischen Bereich, die Abnahme stark körperlicher Tätigkeiten und geregelte Einkommens- und </w:t>
+      </w:r>
+      <w:commentRangeStart w:id="2"/>
+      <w:r>
+        <w:rPr>
+          <w:rFonts w:cs="Times New Roman" w:ascii="Times New Roman" w:hAnsi="Times New Roman"/>
+          <w:sz w:val="24"/>
+          <w:szCs w:val="24"/>
+        </w:rPr>
+        <w:t>Sozialversicherungsverhältnisse</w:t>
+      </w:r>
+      <w:commentRangeEnd w:id="2"/>
+      <w:r>
+        <w:rPr>
+          <w:rFonts w:cs="Times New Roman" w:ascii="Times New Roman" w:hAnsi="Times New Roman"/>
+          <w:sz w:val="24"/>
+          <w:szCs w:val="24"/>
+        </w:rPr>
+      </w:r>
+      <w:r>
+        <w:rPr>
+          <w:rFonts w:cs="Times New Roman" w:ascii="Times New Roman" w:hAnsi="Times New Roman"/>
+          <w:sz w:val="24"/>
+          <w:szCs w:val="24"/>
+        </w:rPr>
+        <w:commentReference w:id="2"/>
+      </w:r>
+      <w:r>
+        <w:rPr>
+          <w:rFonts w:cs="Times New Roman" w:ascii="Times New Roman" w:hAnsi="Times New Roman"/>
+          <w:sz w:val="24"/>
+          <w:szCs w:val="24"/>
+        </w:rPr>
+        <w:t xml:space="preserve">. Demzufolge ist der Lebensstandard gestiegen. Sauberkeit, Ernährungsqualität, Gesundheitspflege und sportlichen Aktivitäten haben zugenommen.  </w:t>
+      </w:r>
+      <w:commentRangeStart w:id="3"/>
+      <w:r>
+        <w:rPr>
+          <w:rFonts w:cs="Times New Roman" w:ascii="Times New Roman" w:hAnsi="Times New Roman"/>
+          <w:sz w:val="24"/>
+          <w:szCs w:val="24"/>
+        </w:rPr>
+        <w:t>Diese Verbesserungen haben einen bestimmenden Einfluss auf die steigende Lebenserwartung und das Sinken des Sterberisikos der Bevölkerung</w:t>
+      </w:r>
+      <w:commentRangeEnd w:id="3"/>
+      <w:r>
+        <w:rPr>
+          <w:rFonts w:cs="Times New Roman" w:ascii="Times New Roman" w:hAnsi="Times New Roman"/>
+          <w:sz w:val="24"/>
+          <w:szCs w:val="24"/>
+        </w:rPr>
+      </w:r>
+      <w:r>
+        <w:rPr>
+          <w:rFonts w:cs="Times New Roman" w:ascii="Times New Roman" w:hAnsi="Times New Roman"/>
+          <w:sz w:val="24"/>
+          <w:szCs w:val="24"/>
+        </w:rPr>
+        <w:commentReference w:id="3"/>
+      </w:r>
+      <w:r>
+        <w:rPr>
+          <w:rFonts w:cs="Times New Roman" w:ascii="Times New Roman" w:hAnsi="Times New Roman"/>
+          <w:sz w:val="24"/>
+          <w:szCs w:val="24"/>
+        </w:rPr>
+        <w:t>.</w:t>
+      </w:r>
+    </w:p>
+    <w:p>
+      <w:pPr>
+        <w:pStyle w:val="KeinLeerraum1"/>
+        <w:spacing w:lineRule="auto" w:line="360"/>
+        <w:jc w:val="both"/>
+        <w:rPr>
+          <w:rFonts w:cs="Times New Roman" w:ascii="Times New Roman" w:hAnsi="Times New Roman"/>
+          <w:sz w:val="24"/>
+          <w:szCs w:val="24"/>
+        </w:rPr>
+      </w:pPr>
+      <w:commentRangeStart w:id="4"/>
+      <w:r>
+        <w:rPr>
+          <w:rFonts w:cs="Times New Roman" w:ascii="Times New Roman" w:hAnsi="Times New Roman"/>
+          <w:sz w:val="24"/>
+          <w:szCs w:val="24"/>
+        </w:rPr>
+        <w:t>Weitere Antriebe der Industrialisierung</w:t>
+      </w:r>
+      <w:commentRangeEnd w:id="4"/>
+      <w:r>
+        <w:rPr>
+          <w:rFonts w:cs="Times New Roman" w:ascii="Times New Roman" w:hAnsi="Times New Roman"/>
+          <w:sz w:val="24"/>
+          <w:szCs w:val="24"/>
+        </w:rPr>
+      </w:r>
+      <w:r>
+        <w:rPr>
+          <w:rFonts w:cs="Times New Roman" w:ascii="Times New Roman" w:hAnsi="Times New Roman"/>
+          <w:sz w:val="24"/>
+          <w:szCs w:val="24"/>
+        </w:rPr>
+        <w:commentReference w:id="4"/>
+      </w:r>
+      <w:r>
+        <w:rPr>
+          <w:rFonts w:cs="Times New Roman" w:ascii="Times New Roman" w:hAnsi="Times New Roman"/>
+          <w:sz w:val="24"/>
+          <w:szCs w:val="24"/>
+        </w:rPr>
+        <w:t xml:space="preserve">, gab es in der Arbeitswelt. Neue Möglichkeiten für eine Aus- und Weiterbildung breiteten sich aus. Infolgedessen haben der steigende Bildungsgrad, vor allem bei </w:t>
+      </w:r>
+      <w:commentRangeStart w:id="5"/>
+      <w:r>
+        <w:rPr>
+          <w:rFonts w:cs="Times New Roman" w:ascii="Times New Roman" w:hAnsi="Times New Roman"/>
+          <w:sz w:val="24"/>
+          <w:szCs w:val="24"/>
+        </w:rPr>
+        <w:t>Frauen und die längere Ausbildungszeit dazu beigetragen, dass die Familienplanung zu einem späteren Zeitpunkt stattfindet</w:t>
+      </w:r>
+      <w:commentRangeEnd w:id="5"/>
+      <w:r>
+        <w:rPr>
+          <w:rFonts w:cs="Times New Roman" w:ascii="Times New Roman" w:hAnsi="Times New Roman"/>
+          <w:sz w:val="24"/>
+          <w:szCs w:val="24"/>
+        </w:rPr>
+      </w:r>
+      <w:r>
+        <w:rPr>
+          <w:rFonts w:cs="Times New Roman" w:ascii="Times New Roman" w:hAnsi="Times New Roman"/>
+          <w:sz w:val="24"/>
+          <w:szCs w:val="24"/>
+        </w:rPr>
+        <w:commentReference w:id="5"/>
+      </w:r>
+      <w:r>
+        <w:rPr>
+          <w:rFonts w:cs="Times New Roman" w:ascii="Times New Roman" w:hAnsi="Times New Roman"/>
+          <w:sz w:val="24"/>
+          <w:szCs w:val="24"/>
+        </w:rPr>
+        <w:t xml:space="preserve">. Dieses bedeutet zugleich, dass </w:t>
+      </w:r>
+      <w:r>
+        <w:rPr>
+          <w:rFonts w:cs="Times New Roman" w:ascii="Times New Roman" w:hAnsi="Times New Roman"/>
+          <w:b/>
+          <w:bCs/>
+          <w:color w:val="579D1C"/>
+          <w:sz w:val="24"/>
+          <w:szCs w:val="24"/>
+        </w:rPr>
+        <w:t>sich</w:t>
+      </w:r>
+      <w:r>
+        <w:rPr>
+          <w:rFonts w:cs="Times New Roman" w:ascii="Times New Roman" w:hAnsi="Times New Roman"/>
+          <w:sz w:val="24"/>
+          <w:szCs w:val="24"/>
+        </w:rPr>
+        <w:t xml:space="preserve"> der biologische Reproduktionszeitraum</w:t>
       </w:r>
       <w:r>
         <w:rPr>
@@ -1546,27 +1670,80 @@
           <w:sz w:val="24"/>
           <w:szCs w:val="24"/>
         </w:rPr>
-        <w:t xml:space="preserve"> sich verkürzt und die Chance Kinder zu bekommen nachlässt. </w:t>
-      </w:r>
-    </w:p>
-    <w:p>
-      <w:pPr>
-        <w:pStyle w:val="KeinLeerraum1"/>
-        <w:spacing w:lineRule="auto" w:line="360"/>
-        <w:jc w:val="both"/>
-        <w:rPr>
-          <w:rFonts w:cs="Times New Roman" w:ascii="Times New Roman" w:hAnsi="Times New Roman"/>
-          <w:sz w:val="24"/>
-          <w:szCs w:val="24"/>
-        </w:rPr>
-      </w:pPr>
-      <w:r>
-        <w:rPr>
-          <w:rFonts w:cs="Times New Roman" w:ascii="Times New Roman" w:hAnsi="Times New Roman"/>
-          <w:sz w:val="24"/>
-          <w:szCs w:val="24"/>
-        </w:rPr>
-        <w:t>Ein weiterer Punkt ist die Abschaffung von Kinderarbeit und die Einführung der Schulpflicht. Kinder haben ihre Bedeutung, in Hinsicht auf Arbeitskraft und Stütze im Alter für Ihre Familien verloren.</w:t>
+        <w:t xml:space="preserve"> verkürzt und die Chance</w:t>
+      </w:r>
+      <w:r>
+        <w:rPr>
+          <w:rFonts w:cs="Times New Roman" w:ascii="Times New Roman" w:hAnsi="Times New Roman"/>
+          <w:b/>
+          <w:bCs/>
+          <w:color w:val="579D1C"/>
+          <w:sz w:val="24"/>
+          <w:szCs w:val="24"/>
+        </w:rPr>
+        <w:t>,</w:t>
+      </w:r>
+      <w:r>
+        <w:rPr>
+          <w:rFonts w:cs="Times New Roman" w:ascii="Times New Roman" w:hAnsi="Times New Roman"/>
+          <w:sz w:val="24"/>
+          <w:szCs w:val="24"/>
+        </w:rPr>
+        <w:t xml:space="preserve"> Kinder zu bekommen nachlässt. </w:t>
+      </w:r>
+    </w:p>
+    <w:p>
+      <w:pPr>
+        <w:pStyle w:val="KeinLeerraum1"/>
+        <w:spacing w:lineRule="auto" w:line="360"/>
+        <w:jc w:val="both"/>
+        <w:rPr>
+          <w:rFonts w:cs="Times New Roman" w:ascii="Times New Roman" w:hAnsi="Times New Roman"/>
+          <w:sz w:val="24"/>
+          <w:szCs w:val="24"/>
+        </w:rPr>
+      </w:pPr>
+      <w:commentRangeStart w:id="6"/>
+      <w:r>
+        <w:rPr>
+          <w:rFonts w:cs="Times New Roman" w:ascii="Times New Roman" w:hAnsi="Times New Roman"/>
+          <w:i/>
+          <w:iCs/>
+          <w:color w:val="FF950E"/>
+          <w:sz w:val="24"/>
+          <w:szCs w:val="24"/>
+        </w:rPr>
+        <w:t>Ein weiterer Punkt</w:t>
+      </w:r>
+      <w:commentRangeEnd w:id="6"/>
+      <w:r>
+        <w:rPr>
+          <w:rFonts w:cs="Times New Roman" w:ascii="Times New Roman" w:hAnsi="Times New Roman"/>
+          <w:i/>
+          <w:iCs/>
+          <w:color w:val="FF950E"/>
+          <w:sz w:val="24"/>
+          <w:szCs w:val="24"/>
+        </w:rPr>
+      </w:r>
+      <w:r>
+        <w:rPr>
+          <w:rFonts w:cs="Times New Roman" w:ascii="Times New Roman" w:hAnsi="Times New Roman"/>
+          <w:i/>
+          <w:iCs/>
+          <w:color w:val="FF950E"/>
+          <w:sz w:val="24"/>
+          <w:szCs w:val="24"/>
+        </w:rPr>
+        <w:commentReference w:id="6"/>
+      </w:r>
+      <w:r>
+        <w:rPr>
+          <w:rFonts w:cs="Times New Roman" w:ascii="Times New Roman" w:hAnsi="Times New Roman"/>
+          <w:sz w:val="24"/>
+          <w:szCs w:val="24"/>
+        </w:rPr>
+        <w:t xml:space="preserve"> ist die Abschaffung von Kinderarbeit und die Einführung der Schulpflicht. Kinder haben ihre Bedeutung, in Hinsicht auf Arbeitskraft und Stütze im Alter für Ihre Familien verloren.</w:t>
       </w:r>
       <w:r>
         <w:rPr>
@@ -1615,6 +1792,7 @@
           <w:vertAlign w:val="superscript"/>
         </w:rPr>
       </w:pPr>
+      <w:commentRangeStart w:id="7"/>
       <w:r>
         <w:rPr>
           <w:rFonts w:cs="Times New Roman" w:ascii="Times New Roman" w:hAnsi="Times New Roman"/>
@@ -1678,6 +1856,22 @@
         </w:rPr>
         <w:t xml:space="preserve"> Auswirkungen auf die Erwerbsfähigkeit der Bevölkerung in der Zukunft. Junge Leute besitzen deutlich mehr körperliche und geistige Fähigkeiten. Dafür bieten ältere Erwerbstätige jahrelange Erfahrung und Treue dem jeweiligen Unternehmen. Dennoch sind ältere weniger flexibel Einsetzbar und belastbar. Hinzukommt das im Vergleich zu heute, später es mehr Menschen im Rentenalter werden geben wird</w:t>
       </w:r>
+      <w:commentRangeEnd w:id="7"/>
+      <w:r>
+        <w:rPr>
+          <w:rFonts w:cs="Times New Roman" w:ascii="Times New Roman" w:hAnsi="Times New Roman"/>
+          <w:sz w:val="24"/>
+          <w:szCs w:val="24"/>
+        </w:rPr>
+      </w:r>
+      <w:r>
+        <w:rPr>
+          <w:rFonts w:cs="Times New Roman" w:ascii="Times New Roman" w:hAnsi="Times New Roman"/>
+          <w:sz w:val="24"/>
+          <w:szCs w:val="24"/>
+        </w:rPr>
+        <w:commentReference w:id="7"/>
+      </w:r>
       <w:r>
         <w:rPr>
           <w:rFonts w:cs="Times New Roman" w:ascii="Times New Roman" w:hAnsi="Times New Roman"/>
@@ -1722,7 +1916,27 @@
           <w:sz w:val="24"/>
           <w:szCs w:val="24"/>
         </w:rPr>
-        <w:t>Nach Ansicht von Börsch-Supan ist, somit die sich zum negativen verändernde  Anzahl, von aktiven Arbeitsfähigen Personen ablesbar. Daraus entsteht eine ernstzunehmende Frage: Kann die Nachfrage nach Gütern und Dienstleistungen mit einem entsprechenden Angebot noch ausreichend bewältigt werden? Die Antwort darauf ist nein, denn die Bevölkerungsgröße wird künftig abnehmen, aber durch den Anstieg des Altersdurchschnitts, geht die Produktivität der Arbeitskräfte ebenfalls zurück. Dementsprechend  führt dies bei  konstantem Verbraucherverhalten zu einem Mangel an Gütern. Hinzu kommt, dass sich in der Gesellschaft, das Kaufverhalten der Menschen durch die Altersverschiebung wandelt. Beispielsweise der Bedarf an Medikamenten, Pflegemitteln und Hilfsmitteln die für ein körperliches Wohlbefinden sorgen steigen. Dafür sinkt die aktive Teilnahme am Verkehr und Freizeitangeboten</w:t>
+        <w:t>Nach Ansicht von Börsch-Supan ist, somit die sich zum negativen verändernde  Anzahl</w:t>
+      </w:r>
+      <w:r>
+        <w:rPr>
+          <w:rFonts w:cs="Times New Roman" w:ascii="Times New Roman" w:hAnsi="Times New Roman"/>
+          <w:b/>
+          <w:bCs/>
+          <w:strike/>
+          <w:color w:val="579D1C"/>
+          <w:sz w:val="24"/>
+          <w:szCs w:val="24"/>
+        </w:rPr>
+        <w:t>,</w:t>
+      </w:r>
+      <w:r>
+        <w:rPr>
+          <w:rFonts w:cs="Times New Roman" w:ascii="Times New Roman" w:hAnsi="Times New Roman"/>
+          <w:sz w:val="24"/>
+          <w:szCs w:val="24"/>
+        </w:rPr>
+        <w:t xml:space="preserve"> von aktiven Arbeitsfähigen Personen ablesbar. Daraus entsteht eine ernstzunehmende Frage: Kann die Nachfrage nach Gütern und Dienstleistungen mit einem entsprechenden Angebot noch ausreichend bewältigt werden? Die Antwort darauf ist nein, denn die Bevölkerungsgröße wird künftig abnehmen, aber durch den Anstieg des Altersdurchschnitts, geht die Produktivität der Arbeitskräfte ebenfalls zurück. Dementsprechend  führt dies bei  konstantem Verbraucherverhalten zu einem Mangel an Gütern. Hinzu kommt, dass sich in der Gesellschaft, das Kaufverhalten der Menschen durch die Altersverschiebung wandelt. Beispielsweise der Bedarf an Medikamenten, Pflegemitteln und Hilfsmitteln die für ein körperliches Wohlbefinden sorgen steigen. Dafür sinkt die aktive Teilnahme am Verkehr und Freizeitangeboten</w:t>
       </w:r>
       <w:r>
         <w:rPr>
@@ -1778,7 +1992,37 @@
           <w:sz w:val="24"/>
           <w:szCs w:val="24"/>
         </w:rPr>
-        <w:t>Im Dienstleistungsbereich wie zum Beispiel in der Versicherungsbranche bringt die Altersverschiebung Chancen und Herausforderung zugleich mit</w:t>
+        <w:t xml:space="preserve">Im Dienstleistungsbereich wie zum Beispiel in der Versicherungsbranche bringt die Altersverschiebung Chancen und </w:t>
+      </w:r>
+      <w:r>
+        <w:rPr>
+          <w:rFonts w:cs="Times New Roman" w:ascii="Times New Roman" w:hAnsi="Times New Roman"/>
+          <w:b/>
+          <w:bCs/>
+          <w:color w:val="579D1C"/>
+          <w:sz w:val="24"/>
+          <w:szCs w:val="24"/>
+        </w:rPr>
+        <w:t>Herausforderung</w:t>
+      </w:r>
+      <w:r>
+        <w:rPr>
+          <w:rFonts w:cs="Times New Roman" w:ascii="Times New Roman" w:hAnsi="Times New Roman"/>
+          <w:b/>
+          <w:bCs/>
+          <w:color w:val="579D1C"/>
+          <w:sz w:val="24"/>
+          <w:szCs w:val="24"/>
+        </w:rPr>
+        <w:t>en</w:t>
+      </w:r>
+      <w:r>
+        <w:rPr>
+          <w:rFonts w:cs="Times New Roman" w:ascii="Times New Roman" w:hAnsi="Times New Roman"/>
+          <w:sz w:val="24"/>
+          <w:szCs w:val="24"/>
+        </w:rPr>
+        <w:t xml:space="preserve"> zugleich mit</w:t>
       </w:r>
       <w:r>
         <w:rPr>
@@ -1829,7 +2073,37 @@
           <w:sz w:val="24"/>
           <w:szCs w:val="24"/>
         </w:rPr>
-        <w:t>. Dies kann bei  Lebens- und Rentenversicherungen, je nach Altersgruppe die Nachfrage unterschiedlich beeinflussen. Bei den Zielgruppen 50+ ist der Bedarf an Lebensversicherungsverträgen eher Rückläufig. Das Thema Kranken- und Pflegeversicherungen wird für die Menschen im hohen Alter dagegen interessanter,  da sich Ihr Gesundheitszustand zunehmend verschlechtert</w:t>
+        <w:t xml:space="preserve">. Dies kann bei  Lebens- und Rentenversicherungen, je nach Altersgruppe die Nachfrage unterschiedlich beeinflussen. Bei den Zielgruppen 50+ ist der Bedarf an Lebensversicherungsverträgen eher </w:t>
+      </w:r>
+      <w:r>
+        <w:rPr>
+          <w:rFonts w:cs="Times New Roman" w:ascii="Times New Roman" w:hAnsi="Times New Roman"/>
+          <w:b/>
+          <w:bCs/>
+          <w:color w:val="579D1C"/>
+          <w:sz w:val="24"/>
+          <w:szCs w:val="24"/>
+        </w:rPr>
+        <w:t>r</w:t>
+      </w:r>
+      <w:r>
+        <w:rPr>
+          <w:rFonts w:cs="Times New Roman" w:ascii="Times New Roman" w:hAnsi="Times New Roman"/>
+          <w:b/>
+          <w:bCs/>
+          <w:color w:val="579D1C"/>
+          <w:sz w:val="24"/>
+          <w:szCs w:val="24"/>
+        </w:rPr>
+        <w:t>ückläufig</w:t>
+      </w:r>
+      <w:r>
+        <w:rPr>
+          <w:rFonts w:cs="Times New Roman" w:ascii="Times New Roman" w:hAnsi="Times New Roman"/>
+          <w:sz w:val="24"/>
+          <w:szCs w:val="24"/>
+        </w:rPr>
+        <w:t>. Das Thema Kranken- und Pflegeversicherungen wird für die Menschen im hohen Alter dagegen interessanter,  da sich Ihr Gesundheitszustand zunehmend verschlechtert</w:t>
       </w:r>
       <w:r>
         <w:rPr>
@@ -1860,13 +2134,33 @@
           <w:szCs w:val="24"/>
         </w:rPr>
       </w:pPr>
-      <w:r>
-        <w:rPr>
-          <w:rFonts w:cs="Times New Roman" w:ascii="Times New Roman" w:hAnsi="Times New Roman"/>
-          <w:sz w:val="24"/>
-          <w:szCs w:val="24"/>
-        </w:rPr>
-        <w:t>Die Ab und Zuwanderungszahlen und die regionale Wanderung tragen nach Ansicht vom Statistischen Bundesamt und Birg auch eine wichtige Ursache für die demografische Entwicklung bei.</w:t>
+      <w:commentRangeStart w:id="8"/>
+      <w:r>
+        <w:rPr>
+          <w:rFonts w:cs="Times New Roman" w:ascii="Times New Roman" w:hAnsi="Times New Roman"/>
+          <w:sz w:val="24"/>
+          <w:szCs w:val="24"/>
+        </w:rPr>
+        <w:t xml:space="preserve">Die </w:t>
+      </w:r>
+      <w:r>
+        <w:rPr>
+          <w:rFonts w:cs="Times New Roman" w:ascii="Times New Roman" w:hAnsi="Times New Roman"/>
+          <w:b/>
+          <w:bCs/>
+          <w:color w:val="579D1C"/>
+          <w:sz w:val="24"/>
+          <w:szCs w:val="24"/>
+        </w:rPr>
+        <w:t>Ab-</w:t>
+      </w:r>
+      <w:r>
+        <w:rPr>
+          <w:rFonts w:cs="Times New Roman" w:ascii="Times New Roman" w:hAnsi="Times New Roman"/>
+          <w:sz w:val="24"/>
+          <w:szCs w:val="24"/>
+        </w:rPr>
+        <w:t xml:space="preserve"> und Zuwanderungszahlen und die regionale Wanderung tragen nach Ansicht vom Statistischen Bundesamt und Birg auch eine wichtige Ursache für die demografische Entwicklung bei.</w:t>
       </w:r>
       <w:r>
         <w:rPr>
@@ -1903,7 +2197,259 @@
           <w:sz w:val="24"/>
           <w:szCs w:val="24"/>
         </w:rPr>
-        <w:t>Lebensalters die Bevölkerungszahl in Deutschland sich um 4,5 Millionen vergrößern. Obwohl die Zahl der Geburten, in Bezug auf die Sterbefälle, sich Nachteilig auswirkte. Dies hat sich seit 2003 gewandelt, der Geburtenrückgang und die Todesfälle zeigten im Verhältnis, einen zu großen Unterschied auf, eine Schmälerung der Bevölkerung ist eingetreten. Bis 2050 ist mit einer Minderung von 13 Millionen zu rechnen.  Zuwanderer werden künftig, diese Entwicklung nicht kompensieren können</w:t>
+        <w:t>Lebensalters die Bevölkerungszahl in Deutschland sich um 4,5 Millionen vergrößern</w:t>
+      </w:r>
+      <w:commentRangeEnd w:id="8"/>
+      <w:r>
+        <w:rPr>
+          <w:rFonts w:cs="Times New Roman" w:ascii="Times New Roman" w:hAnsi="Times New Roman"/>
+          <w:sz w:val="24"/>
+          <w:szCs w:val="24"/>
+        </w:rPr>
+      </w:r>
+      <w:r>
+        <w:rPr>
+          <w:rFonts w:cs="Times New Roman" w:ascii="Times New Roman" w:hAnsi="Times New Roman"/>
+          <w:sz w:val="24"/>
+          <w:szCs w:val="24"/>
+        </w:rPr>
+        <w:commentReference w:id="8"/>
+      </w:r>
+      <w:r>
+        <w:rPr>
+          <w:rFonts w:cs="Times New Roman" w:ascii="Times New Roman" w:hAnsi="Times New Roman"/>
+          <w:sz w:val="24"/>
+          <w:szCs w:val="24"/>
+        </w:rPr>
+        <w:t xml:space="preserve">. </w:t>
+      </w:r>
+      <w:commentRangeStart w:id="9"/>
+      <w:r>
+        <w:rPr>
+          <w:rFonts w:cs="Times New Roman" w:ascii="Times New Roman" w:hAnsi="Times New Roman"/>
+          <w:sz w:val="24"/>
+          <w:szCs w:val="24"/>
+        </w:rPr>
+        <w:t xml:space="preserve">Obwohl </w:t>
+      </w:r>
+      <w:r>
+        <w:rPr>
+          <w:rFonts w:cs="Times New Roman" w:ascii="Times New Roman" w:hAnsi="Times New Roman"/>
+          <w:b/>
+          <w:bCs/>
+          <w:color w:val="579D1C"/>
+          <w:sz w:val="24"/>
+          <w:szCs w:val="24"/>
+        </w:rPr>
+        <w:t>sich</w:t>
+      </w:r>
+      <w:r>
+        <w:rPr>
+          <w:rFonts w:cs="Times New Roman" w:ascii="Times New Roman" w:hAnsi="Times New Roman"/>
+          <w:sz w:val="24"/>
+          <w:szCs w:val="24"/>
+        </w:rPr>
+        <w:t xml:space="preserve"> </w:t>
+      </w:r>
+      <w:r>
+        <w:rPr>
+          <w:rFonts w:cs="Times New Roman" w:ascii="Times New Roman" w:hAnsi="Times New Roman"/>
+          <w:sz w:val="24"/>
+          <w:szCs w:val="24"/>
+        </w:rPr>
+        <w:t xml:space="preserve">die Zahl der Geburten, in Bezug auf die Sterbefälle, sich </w:t>
+      </w:r>
+      <w:r>
+        <w:rPr>
+          <w:rFonts w:cs="Times New Roman" w:ascii="Times New Roman" w:hAnsi="Times New Roman"/>
+          <w:b/>
+          <w:bCs/>
+          <w:color w:val="579D1C"/>
+          <w:sz w:val="24"/>
+          <w:szCs w:val="24"/>
+        </w:rPr>
+        <w:t>n</w:t>
+      </w:r>
+      <w:r>
+        <w:rPr>
+          <w:rFonts w:cs="Times New Roman" w:ascii="Times New Roman" w:hAnsi="Times New Roman"/>
+          <w:b/>
+          <w:bCs/>
+          <w:color w:val="579D1C"/>
+          <w:sz w:val="24"/>
+          <w:szCs w:val="24"/>
+        </w:rPr>
+        <w:t xml:space="preserve">achteilig </w:t>
+      </w:r>
+      <w:r>
+        <w:rPr>
+          <w:rFonts w:cs="Times New Roman" w:ascii="Times New Roman" w:hAnsi="Times New Roman"/>
+          <w:sz w:val="24"/>
+          <w:szCs w:val="24"/>
+        </w:rPr>
+        <w:t>auswirkte</w:t>
+      </w:r>
+      <w:commentRangeEnd w:id="9"/>
+      <w:r>
+        <w:rPr>
+          <w:rFonts w:cs="Times New Roman" w:ascii="Times New Roman" w:hAnsi="Times New Roman"/>
+          <w:sz w:val="24"/>
+          <w:szCs w:val="24"/>
+        </w:rPr>
+      </w:r>
+      <w:r>
+        <w:rPr>
+          <w:rFonts w:cs="Times New Roman" w:ascii="Times New Roman" w:hAnsi="Times New Roman"/>
+          <w:sz w:val="24"/>
+          <w:szCs w:val="24"/>
+        </w:rPr>
+        <w:commentReference w:id="9"/>
+      </w:r>
+      <w:r>
+        <w:rPr>
+          <w:rFonts w:cs="Times New Roman" w:ascii="Times New Roman" w:hAnsi="Times New Roman"/>
+          <w:sz w:val="24"/>
+          <w:szCs w:val="24"/>
+        </w:rPr>
+        <w:t xml:space="preserve">. </w:t>
+      </w:r>
+    </w:p>
+    <w:p>
+      <w:pPr>
+        <w:pStyle w:val="KeinLeerraum1"/>
+        <w:spacing w:lineRule="auto" w:line="360"/>
+        <w:jc w:val="both"/>
+        <w:rPr>
+          <w:rFonts w:cs="Times New Roman" w:ascii="Times New Roman" w:hAnsi="Times New Roman"/>
+          <w:sz w:val="24"/>
+          <w:szCs w:val="24"/>
+        </w:rPr>
+      </w:pPr>
+      <w:commentRangeStart w:id="10"/>
+      <w:r>
+        <w:rPr>
+          <w:rFonts w:cs="Times New Roman" w:ascii="Times New Roman" w:hAnsi="Times New Roman"/>
+          <w:sz w:val="24"/>
+          <w:szCs w:val="24"/>
+        </w:rPr>
+        <w:t>Dies hat sich seit 2003 gewandelt, der Geburtenrückgang und die Todesfälle zeigten im Verhältnis, einen zu großen Unterschied auf, eine Schmälerung der Bevölkerung ist eingetreten</w:t>
+      </w:r>
+      <w:commentRangeEnd w:id="10"/>
+      <w:r>
+        <w:rPr>
+          <w:rFonts w:cs="Times New Roman" w:ascii="Times New Roman" w:hAnsi="Times New Roman"/>
+          <w:sz w:val="24"/>
+          <w:szCs w:val="24"/>
+        </w:rPr>
+      </w:r>
+      <w:r>
+        <w:rPr>
+          <w:rFonts w:cs="Times New Roman" w:ascii="Times New Roman" w:hAnsi="Times New Roman"/>
+          <w:sz w:val="24"/>
+          <w:szCs w:val="24"/>
+        </w:rPr>
+        <w:commentReference w:id="10"/>
+      </w:r>
+      <w:r>
+        <w:rPr>
+          <w:rFonts w:cs="Times New Roman" w:ascii="Times New Roman" w:hAnsi="Times New Roman"/>
+          <w:sz w:val="24"/>
+          <w:szCs w:val="24"/>
+        </w:rPr>
+        <w:t xml:space="preserve">. Bis 2050 ist mit </w:t>
+      </w:r>
+      <w:r>
+        <w:rPr>
+          <w:rFonts w:cs="Times New Roman" w:ascii="Times New Roman" w:hAnsi="Times New Roman"/>
+          <w:b/>
+          <w:bCs/>
+          <w:color w:val="579D1C"/>
+          <w:sz w:val="24"/>
+          <w:szCs w:val="24"/>
+        </w:rPr>
+        <w:t>eine</w:t>
+      </w:r>
+      <w:r>
+        <w:rPr>
+          <w:rFonts w:cs="Times New Roman" w:ascii="Times New Roman" w:hAnsi="Times New Roman"/>
+          <w:b/>
+          <w:bCs/>
+          <w:color w:val="579D1C"/>
+          <w:sz w:val="24"/>
+          <w:szCs w:val="24"/>
+        </w:rPr>
+        <w:t>m Bevölkerungsrückgang</w:t>
+      </w:r>
+      <w:r>
+        <w:rPr>
+          <w:rFonts w:cs="Times New Roman" w:ascii="Times New Roman" w:hAnsi="Times New Roman"/>
+          <w:sz w:val="24"/>
+          <w:szCs w:val="24"/>
+        </w:rPr>
+        <w:t xml:space="preserve"> von 13 Millionen zu rechnen. </w:t>
+      </w:r>
+      <w:r>
+        <w:rPr>
+          <w:rFonts w:cs="Times New Roman" w:ascii="Times New Roman" w:hAnsi="Times New Roman"/>
+          <w:b/>
+          <w:bCs/>
+          <w:color w:val="579D1C"/>
+          <w:sz w:val="24"/>
+          <w:szCs w:val="24"/>
+        </w:rPr>
+        <w:t>Zuwand</w:t>
+      </w:r>
+      <w:r>
+        <w:rPr>
+          <w:rFonts w:cs="Times New Roman" w:ascii="Times New Roman" w:hAnsi="Times New Roman"/>
+          <w:b/>
+          <w:bCs/>
+          <w:color w:val="579D1C"/>
+          <w:sz w:val="24"/>
+          <w:szCs w:val="24"/>
+        </w:rPr>
+        <w:t>erung</w:t>
+      </w:r>
+      <w:r>
+        <w:rPr>
+          <w:rFonts w:cs="Times New Roman" w:ascii="Times New Roman" w:hAnsi="Times New Roman"/>
+          <w:b/>
+          <w:bCs/>
+          <w:color w:val="579D1C"/>
+          <w:sz w:val="24"/>
+          <w:szCs w:val="24"/>
+        </w:rPr>
+        <w:t xml:space="preserve"> </w:t>
+      </w:r>
+      <w:r>
+        <w:rPr>
+          <w:rFonts w:cs="Times New Roman" w:ascii="Times New Roman" w:hAnsi="Times New Roman"/>
+          <w:b/>
+          <w:bCs/>
+          <w:color w:val="579D1C"/>
+          <w:sz w:val="24"/>
+          <w:szCs w:val="24"/>
+        </w:rPr>
+        <w:t>wird</w:t>
+      </w:r>
+      <w:r>
+        <w:rPr>
+          <w:rFonts w:cs="Times New Roman" w:ascii="Times New Roman" w:hAnsi="Times New Roman"/>
+          <w:b/>
+          <w:bCs/>
+          <w:color w:val="579D1C"/>
+          <w:sz w:val="24"/>
+          <w:szCs w:val="24"/>
+        </w:rPr>
+        <w:t xml:space="preserve"> diese Entwicklung künftig</w:t>
+      </w:r>
+      <w:r>
+        <w:rPr>
+          <w:rFonts w:cs="Times New Roman" w:ascii="Times New Roman" w:hAnsi="Times New Roman"/>
+          <w:sz w:val="24"/>
+          <w:szCs w:val="24"/>
+        </w:rPr>
+        <w:t xml:space="preserve"> nicht kompensieren können</w:t>
       </w:r>
       <w:r>
         <w:rPr>
@@ -1937,7 +2483,96 @@
           <w:sz w:val="24"/>
           <w:szCs w:val="24"/>
         </w:rPr>
-        <w:t>Das statistische Bundesamt trifft vorhersagen, im Hinblick auf die künftige Menge der Einwanderer. Diese Vorhersagen sind unsicher, da die Beweggründe für den einzelnen Einwanderer unterschiedlich sein können</w:t>
+        <w:t xml:space="preserve">Das statistische Bundesamt trifft </w:t>
+      </w:r>
+      <w:r>
+        <w:rPr>
+          <w:rFonts w:cs="Times New Roman" w:ascii="Times New Roman" w:hAnsi="Times New Roman"/>
+          <w:b/>
+          <w:bCs/>
+          <w:color w:val="579D1C"/>
+          <w:sz w:val="24"/>
+          <w:szCs w:val="24"/>
+        </w:rPr>
+        <w:t>V</w:t>
+      </w:r>
+      <w:r>
+        <w:rPr>
+          <w:rFonts w:cs="Times New Roman" w:ascii="Times New Roman" w:hAnsi="Times New Roman"/>
+          <w:b/>
+          <w:bCs/>
+          <w:color w:val="579D1C"/>
+          <w:sz w:val="24"/>
+          <w:szCs w:val="24"/>
+        </w:rPr>
+        <w:t>orhersagen</w:t>
+      </w:r>
+      <w:r>
+        <w:rPr>
+          <w:rFonts w:cs="Times New Roman" w:ascii="Times New Roman" w:hAnsi="Times New Roman"/>
+          <w:sz w:val="24"/>
+          <w:szCs w:val="24"/>
+        </w:rPr>
+        <w:t xml:space="preserve">, im Hinblick auf die künftige </w:t>
+      </w:r>
+      <w:r>
+        <w:rPr>
+          <w:rFonts w:cs="Times New Roman" w:ascii="Times New Roman" w:hAnsi="Times New Roman"/>
+          <w:b/>
+          <w:bCs/>
+          <w:color w:val="579D1C"/>
+          <w:sz w:val="24"/>
+          <w:szCs w:val="24"/>
+        </w:rPr>
+        <w:t>Zahl</w:t>
+      </w:r>
+      <w:r>
+        <w:rPr>
+          <w:rFonts w:cs="Times New Roman" w:ascii="Times New Roman" w:hAnsi="Times New Roman"/>
+          <w:sz w:val="24"/>
+          <w:szCs w:val="24"/>
+        </w:rPr>
+        <w:t xml:space="preserve"> der Einwanderer. Diese </w:t>
+      </w:r>
+      <w:r>
+        <w:rPr>
+          <w:rFonts w:cs="Times New Roman" w:ascii="Times New Roman" w:hAnsi="Times New Roman"/>
+          <w:strike/>
+          <w:sz w:val="24"/>
+          <w:szCs w:val="24"/>
+        </w:rPr>
+        <w:t>Vorhersagen</w:t>
+      </w:r>
+      <w:r>
+        <w:rPr>
+          <w:rFonts w:cs="Times New Roman" w:ascii="Times New Roman" w:hAnsi="Times New Roman"/>
+          <w:strike w:val="false"/>
+          <w:dstrike w:val="false"/>
+          <w:sz w:val="24"/>
+          <w:szCs w:val="24"/>
+        </w:rPr>
+        <w:t xml:space="preserve"> </w:t>
+      </w:r>
+      <w:r>
+        <w:rPr>
+          <w:rFonts w:cs="Times New Roman" w:ascii="Times New Roman" w:hAnsi="Times New Roman"/>
+          <w:b/>
+          <w:bCs/>
+          <w:strike w:val="false"/>
+          <w:dstrike w:val="false"/>
+          <w:color w:val="579D1C"/>
+          <w:sz w:val="24"/>
+          <w:szCs w:val="24"/>
+        </w:rPr>
+        <w:t>Prognosen</w:t>
+      </w:r>
+      <w:r>
+        <w:rPr>
+          <w:rFonts w:cs="Times New Roman" w:ascii="Times New Roman" w:hAnsi="Times New Roman"/>
+          <w:sz w:val="24"/>
+          <w:szCs w:val="24"/>
+        </w:rPr>
+        <w:t xml:space="preserve"> sind unsicher, da die Beweggründe für den einzelnen Einwanderer unterschiedlich sein können</w:t>
       </w:r>
       <w:r>
         <w:rPr>
@@ -2003,6 +2638,7 @@
           <w:vertAlign w:val="superscript"/>
         </w:rPr>
       </w:pPr>
+      <w:commentRangeStart w:id="11"/>
       <w:r>
         <w:rPr>
           <w:rFonts w:cs="Times New Roman" w:ascii="Times New Roman" w:hAnsi="Times New Roman"/>
@@ -2011,7 +2647,78 @@
           <w:sz w:val="24"/>
           <w:szCs w:val="24"/>
         </w:rPr>
-        <w:t>Auswirkungen ergeben sich genauso, bei den regionalen Wanderungen</w:t>
+        <w:t>Auswirkungen</w:t>
+      </w:r>
+      <w:commentRangeEnd w:id="11"/>
+      <w:r>
+        <w:rPr>
+          <w:rFonts w:cs="Times New Roman" w:ascii="Times New Roman" w:hAnsi="Times New Roman"/>
+          <w:bCs/>
+          <w:color w:val="00000A"/>
+          <w:sz w:val="24"/>
+          <w:szCs w:val="24"/>
+        </w:rPr>
+      </w:r>
+      <w:r>
+        <w:rPr>
+          <w:rFonts w:cs="Times New Roman" w:ascii="Times New Roman" w:hAnsi="Times New Roman"/>
+          <w:bCs/>
+          <w:color w:val="00000A"/>
+          <w:sz w:val="24"/>
+          <w:szCs w:val="24"/>
+        </w:rPr>
+        <w:commentReference w:id="11"/>
+      </w:r>
+      <w:r>
+        <w:rPr>
+          <w:rFonts w:cs="Times New Roman" w:ascii="Times New Roman" w:hAnsi="Times New Roman"/>
+          <w:bCs/>
+          <w:color w:val="00000A"/>
+          <w:sz w:val="24"/>
+          <w:szCs w:val="24"/>
+        </w:rPr>
+        <w:t xml:space="preserve"> ergeben sich genauso </w:t>
+      </w:r>
+      <w:commentRangeStart w:id="12"/>
+      <w:r>
+        <w:rPr>
+          <w:rFonts w:cs="Times New Roman" w:ascii="Times New Roman" w:hAnsi="Times New Roman"/>
+          <w:bCs/>
+          <w:color w:val="00000A"/>
+          <w:sz w:val="24"/>
+          <w:szCs w:val="24"/>
+        </w:rPr>
+        <w:t>bei den</w:t>
+      </w:r>
+      <w:commentRangeEnd w:id="12"/>
+      <w:r>
+        <w:rPr>
+          <w:rFonts w:cs="Times New Roman" w:ascii="Times New Roman" w:hAnsi="Times New Roman"/>
+          <w:bCs/>
+          <w:color w:val="00000A"/>
+          <w:sz w:val="24"/>
+          <w:szCs w:val="24"/>
+        </w:rPr>
+      </w:r>
+      <w:r>
+        <w:rPr>
+          <w:rFonts w:cs="Times New Roman" w:ascii="Times New Roman" w:hAnsi="Times New Roman"/>
+          <w:bCs/>
+          <w:color w:val="00000A"/>
+          <w:sz w:val="24"/>
+          <w:szCs w:val="24"/>
+        </w:rPr>
+        <w:commentReference w:id="12"/>
+      </w:r>
+      <w:r>
+        <w:rPr>
+          <w:rFonts w:cs="Times New Roman" w:ascii="Times New Roman" w:hAnsi="Times New Roman"/>
+          <w:bCs/>
+          <w:color w:val="00000A"/>
+          <w:sz w:val="24"/>
+          <w:szCs w:val="24"/>
+        </w:rPr>
+        <w:t xml:space="preserve"> regionalen Wanderungen</w:t>
       </w:r>
       <w:r>
         <w:rPr>
@@ -2078,7 +2785,59 @@
           <w:sz w:val="24"/>
           <w:szCs w:val="24"/>
         </w:rPr>
-        <w:t>und sind demzufolge am Wachsen. Ländliche Regionen und die neuen Bundesländer dagegen, die begrenzte Entwicklungsmöglichkeiten aufzeigen sind vom Nachlassen der Einwohnerzahl betroffen und weisen daher, einen höheren Altersdurchschnitt aus</w:t>
+        <w:t xml:space="preserve">und sind demzufolge am Wachsen. Ländliche Regionen und die neuen Bundesländer dagegen, die begrenzte Entwicklungsmöglichkeiten aufzeigen, </w:t>
+      </w:r>
+      <w:r>
+        <w:rPr>
+          <w:rFonts w:cs="Times New Roman" w:ascii="Times New Roman" w:hAnsi="Times New Roman"/>
+          <w:b/>
+          <w:bCs/>
+          <w:color w:val="579D1C"/>
+          <w:sz w:val="24"/>
+          <w:szCs w:val="24"/>
+        </w:rPr>
+        <w:t>erfahren eine Abnahme ihrer</w:t>
+      </w:r>
+      <w:r>
+        <w:rPr>
+          <w:rFonts w:cs="Times New Roman" w:ascii="Times New Roman" w:hAnsi="Times New Roman"/>
+          <w:b/>
+          <w:bCs/>
+          <w:color w:val="579D1C"/>
+          <w:sz w:val="24"/>
+          <w:szCs w:val="24"/>
+        </w:rPr>
+        <w:t xml:space="preserve">  </w:t>
+      </w:r>
+      <w:r>
+        <w:rPr>
+          <w:rFonts w:cs="Times New Roman" w:ascii="Times New Roman" w:hAnsi="Times New Roman"/>
+          <w:b/>
+          <w:bCs/>
+          <w:color w:val="579D1C"/>
+          <w:sz w:val="24"/>
+          <w:szCs w:val="24"/>
+        </w:rPr>
+        <w:t xml:space="preserve">jungen </w:t>
+      </w:r>
+      <w:r>
+        <w:rPr>
+          <w:rFonts w:cs="Times New Roman" w:ascii="Times New Roman" w:hAnsi="Times New Roman"/>
+          <w:b/>
+          <w:bCs/>
+          <w:color w:val="579D1C"/>
+          <w:sz w:val="24"/>
+          <w:szCs w:val="24"/>
+        </w:rPr>
+        <w:t>Einwohner</w:t>
+      </w:r>
+      <w:r>
+        <w:rPr>
+          <w:rFonts w:cs="Times New Roman" w:ascii="Times New Roman" w:hAnsi="Times New Roman"/>
+          <w:sz w:val="24"/>
+          <w:szCs w:val="24"/>
+        </w:rPr>
+        <w:t xml:space="preserve"> und weisen daher einen höheren Altersdurchschnitt aus</w:t>
       </w:r>
       <w:r>
         <w:rPr>
@@ -2617,7 +3376,40 @@
           <w:sz w:val="24"/>
           <w:szCs w:val="24"/>
         </w:rPr>
-        <w:t xml:space="preserve">unter Abbildung 1 und 2 ist folgendes ablesbar: Die Generation der unter 20 jährigen weist im Jahr 2030 einen Rückgang von 2,1 Millionen aus. Die mittlere Schicht zeigt die Anzahl der Erwerbstätigen, diese deuten auf eine Rückentwicklung von über 7,6 Millionen hin. Menschen mit </w:t>
+        <w:t xml:space="preserve">unter Abbildung 1 und 2 ist folgendes ablesbar: </w:t>
+      </w:r>
+      <w:commentRangeStart w:id="13"/>
+      <w:r>
+        <w:rPr>
+          <w:rFonts w:cs="Times New Roman" w:ascii="Times New Roman" w:hAnsi="Times New Roman"/>
+          <w:sz w:val="24"/>
+          <w:szCs w:val="24"/>
+        </w:rPr>
+        <w:t>Die Generation der unter 20 jährigen weist im Jahr 2030 einen Rückgang von 2,1 Millionen aus</w:t>
+      </w:r>
+      <w:commentRangeEnd w:id="13"/>
+      <w:r>
+        <w:rPr>
+          <w:rFonts w:cs="Times New Roman" w:ascii="Times New Roman" w:hAnsi="Times New Roman"/>
+          <w:sz w:val="24"/>
+          <w:szCs w:val="24"/>
+        </w:rPr>
+      </w:r>
+      <w:r>
+        <w:rPr>
+          <w:rFonts w:cs="Times New Roman" w:ascii="Times New Roman" w:hAnsi="Times New Roman"/>
+          <w:sz w:val="24"/>
+          <w:szCs w:val="24"/>
+        </w:rPr>
+        <w:commentReference w:id="13"/>
+      </w:r>
+      <w:r>
+        <w:rPr>
+          <w:rFonts w:cs="Times New Roman" w:ascii="Times New Roman" w:hAnsi="Times New Roman"/>
+          <w:sz w:val="24"/>
+          <w:szCs w:val="24"/>
+        </w:rPr>
+        <w:t xml:space="preserve">. Die mittlere Schicht zeigt die Anzahl der Erwerbstätigen, diese deuten auf eine Rückentwicklung von über 7,6 Millionen hin. Menschen mit </w:t>
       </w:r>
       <w:r>
         <w:rPr>
@@ -2635,7 +3427,7 @@
           <w:sz w:val="24"/>
           <w:szCs w:val="24"/>
         </w:rPr>
-        <w:t xml:space="preserve"> Alter über 65 Jahren dagegen, zeigen ein Wachstum in Höhe von 5,5 Millionen auf. Diese Vorhersagen können durch unterschiedliche Annahmen des „jährlichen Wanderungssaldos „ in diesem Beispiel mit 100000 Ausländern </w:t>
+        <w:t xml:space="preserve"> Alter über 65 Jahren dagegen zeigen ein Wachstum in Höhe von 5,5 Millionen auf. Diese Vorhersagen können durch unterschiedliche Annahmen des „jährlichen Wanderungssaldos“ in diesem Beispiel mit 100000 Ausländern </w:t>
       </w:r>
       <w:r>
         <w:rPr>
@@ -2947,7 +3739,59 @@
           <w:sz w:val="24"/>
           <w:szCs w:val="24"/>
         </w:rPr>
-        <w:t>Im direkten Vergleich der beiden Grafiken ist zu erkennen, „dass sich die Bevölkerungspyramide in einen Pilz- scharfe Zungen sagen in eine Urne verwandelt hat“. Somit wird die Gesamtbevölkerung später, aus mehr älteren als jüngeren bestehen</w:t>
+        <w:t xml:space="preserve">Im direkten Vergleich der beiden Grafiken ist zu erkennen, „dass sich die Bevölkerungspyramide in einen Pilz, </w:t>
+      </w:r>
+      <w:commentRangeStart w:id="14"/>
+      <w:r>
+        <w:rPr>
+          <w:rFonts w:cs="Times New Roman" w:ascii="Times New Roman" w:hAnsi="Times New Roman"/>
+          <w:sz w:val="24"/>
+          <w:szCs w:val="24"/>
+        </w:rPr>
+        <w:t>scharfe Zungen sagen in eine Urne</w:t>
+      </w:r>
+      <w:commentRangeEnd w:id="14"/>
+      <w:r>
+        <w:rPr>
+          <w:rFonts w:cs="Times New Roman" w:ascii="Times New Roman" w:hAnsi="Times New Roman"/>
+          <w:sz w:val="24"/>
+          <w:szCs w:val="24"/>
+        </w:rPr>
+      </w:r>
+      <w:r>
+        <w:rPr>
+          <w:rFonts w:cs="Times New Roman" w:ascii="Times New Roman" w:hAnsi="Times New Roman"/>
+          <w:sz w:val="24"/>
+          <w:szCs w:val="24"/>
+        </w:rPr>
+        <w:commentReference w:id="14"/>
+      </w:r>
+      <w:r>
+        <w:rPr>
+          <w:rFonts w:cs="Times New Roman" w:ascii="Times New Roman" w:hAnsi="Times New Roman"/>
+          <w:sz w:val="24"/>
+          <w:szCs w:val="24"/>
+        </w:rPr>
+        <w:t xml:space="preserve">, verwandelt hat“. Somit wird die Gesamtbevölkerung später aus mehr älteren als jüngeren </w:t>
+      </w:r>
+      <w:r>
+        <w:rPr>
+          <w:rFonts w:cs="Times New Roman" w:ascii="Times New Roman" w:hAnsi="Times New Roman"/>
+          <w:b/>
+          <w:bCs/>
+          <w:color w:val="579D1C"/>
+          <w:sz w:val="24"/>
+          <w:szCs w:val="24"/>
+        </w:rPr>
+        <w:t xml:space="preserve">Menschen </w:t>
+      </w:r>
+      <w:r>
+        <w:rPr>
+          <w:rFonts w:cs="Times New Roman" w:ascii="Times New Roman" w:hAnsi="Times New Roman"/>
+          <w:sz w:val="24"/>
+          <w:szCs w:val="24"/>
+        </w:rPr>
+        <w:t>bestehen</w:t>
       </w:r>
       <w:r>
         <w:rPr>
@@ -2990,10 +3834,103 @@
       <w:r>
         <w:rPr>
           <w:rFonts w:cs="Times New Roman" w:ascii="Times New Roman" w:hAnsi="Times New Roman"/>
-          <w:sz w:val="24"/>
-          <w:szCs w:val="24"/>
-        </w:rPr>
-        <w:t>Dementsprechend wirkt sich dies auf die Versicherungsbranche aus. Den zum einen wird sich der Absicherungsbedarf bei älteren Kunden verändern, da im Alter andere Bedürfnisse in den Vordergrund treten. Darauf wird im Kapitel „die Psychologie von Älteren“ näher eingegangen. Zum anderen führt die höhere Lebenserwartung der Kunden bei den Versicherungsunternehmen dazu, die vorhandenen Sterbetafeln</w:t>
+          <w:b/>
+          <w:bCs/>
+          <w:color w:val="579D1C"/>
+          <w:sz w:val="24"/>
+          <w:szCs w:val="24"/>
+        </w:rPr>
+        <w:t>Diese langfristige Verschiebung der Bevölkerungsstruktur wirkt sich</w:t>
+      </w:r>
+      <w:r>
+        <w:rPr>
+          <w:rFonts w:cs="Times New Roman" w:ascii="Times New Roman" w:hAnsi="Times New Roman"/>
+          <w:b/>
+          <w:bCs/>
+          <w:color w:val="579D1C"/>
+          <w:sz w:val="24"/>
+          <w:szCs w:val="24"/>
+        </w:rPr>
+        <w:t xml:space="preserve"> dies </w:t>
+      </w:r>
+      <w:r>
+        <w:rPr>
+          <w:rFonts w:cs="Times New Roman" w:ascii="Times New Roman" w:hAnsi="Times New Roman"/>
+          <w:b/>
+          <w:bCs/>
+          <w:color w:val="579D1C"/>
+          <w:sz w:val="24"/>
+          <w:szCs w:val="24"/>
+        </w:rPr>
+        <w:t xml:space="preserve">auch </w:t>
+      </w:r>
+      <w:r>
+        <w:rPr>
+          <w:rFonts w:cs="Times New Roman" w:ascii="Times New Roman" w:hAnsi="Times New Roman"/>
+          <w:b/>
+          <w:bCs/>
+          <w:color w:val="579D1C"/>
+          <w:sz w:val="24"/>
+          <w:szCs w:val="24"/>
+        </w:rPr>
+        <w:t>auf die Versicherungsbranche aus</w:t>
+      </w:r>
+      <w:r>
+        <w:rPr>
+          <w:rFonts w:cs="Times New Roman" w:ascii="Times New Roman" w:hAnsi="Times New Roman"/>
+          <w:sz w:val="24"/>
+          <w:szCs w:val="24"/>
+        </w:rPr>
+        <w:t xml:space="preserve">. </w:t>
+      </w:r>
+      <w:r>
+        <w:rPr>
+          <w:rFonts w:cs="Times New Roman" w:ascii="Times New Roman" w:hAnsi="Times New Roman"/>
+          <w:b/>
+          <w:bCs/>
+          <w:color w:val="579D1C"/>
+          <w:sz w:val="24"/>
+          <w:szCs w:val="24"/>
+        </w:rPr>
+        <w:t>Den</w:t>
+      </w:r>
+      <w:r>
+        <w:rPr>
+          <w:rFonts w:cs="Times New Roman" w:ascii="Times New Roman" w:hAnsi="Times New Roman"/>
+          <w:b/>
+          <w:bCs/>
+          <w:color w:val="579D1C"/>
+          <w:sz w:val="24"/>
+          <w:szCs w:val="24"/>
+        </w:rPr>
+        <w:t>n</w:t>
+      </w:r>
+      <w:r>
+        <w:rPr>
+          <w:rFonts w:cs="Times New Roman" w:ascii="Times New Roman" w:hAnsi="Times New Roman"/>
+          <w:sz w:val="24"/>
+          <w:szCs w:val="24"/>
+        </w:rPr>
+        <w:t xml:space="preserve"> zum einen wird sich der Absicherungsbedarf bei älteren Kunden verändern, da im Alter andere Bedürfnisse in den Vordergrund treten. Darauf wird im Kapitel „die Psychologie von Älteren“ näher eingegangen. Zum anderen </w:t>
+      </w:r>
+      <w:r>
+        <w:rPr>
+          <w:rFonts w:cs="Times New Roman" w:ascii="Times New Roman" w:hAnsi="Times New Roman"/>
+          <w:b/>
+          <w:bCs/>
+          <w:color w:val="579D1C"/>
+          <w:sz w:val="24"/>
+          <w:szCs w:val="24"/>
+        </w:rPr>
+        <w:t>veranlasst</w:t>
+      </w:r>
+      <w:r>
+        <w:rPr>
+          <w:rFonts w:cs="Times New Roman" w:ascii="Times New Roman" w:hAnsi="Times New Roman"/>
+          <w:sz w:val="24"/>
+          <w:szCs w:val="24"/>
+        </w:rPr>
+        <w:t xml:space="preserve"> die höhere Lebenserwartung der Kunden bei den Versicherungsunternehmen dazu, die vorhandenen Sterbetafeln</w:t>
       </w:r>
       <w:r>
         <w:rPr>
@@ -3328,13 +4265,38 @@
           <w:vertAlign w:val="superscript"/>
         </w:rPr>
       </w:pPr>
-      <w:r>
-        <w:rPr>
-          <w:rFonts w:cs="Times New Roman" w:ascii="Times New Roman" w:hAnsi="Times New Roman"/>
-          <w:sz w:val="24"/>
-          <w:szCs w:val="24"/>
-        </w:rPr>
-        <w:t>Die zunehmenden Probleme der Sozialversicherungssysteme, schaffen eine Gelegenheit für die Bevölkerung sich nach Ihren individuellen Wünschen privat abzusichern und stellen gleichzeitig eine Herausforderung dar, diesen Schritt zu tun. Das gilt für Firmenkunden genauso, wie für den privaten Anleger. Den im Gegensatz zu den Sozialversicherungssystemen die eine Pflichtversicherung für die Bürger darstellen, ist die private Vorsorge eine freiwillige Entscheidung jedes einzelnen. Die Probleme der Sozialversicherungssysteme hängen mit deren Finanzierungspolitik zusammen. Hier wird das Umlageverfahren</w:t>
+      <w:commentRangeStart w:id="15"/>
+      <w:r>
+        <w:rPr>
+          <w:rFonts w:cs="Times New Roman" w:ascii="Times New Roman" w:hAnsi="Times New Roman"/>
+          <w:sz w:val="24"/>
+          <w:szCs w:val="24"/>
+        </w:rPr>
+        <w:t>Die zunehmenden Probleme der Sozialversicherungssysteme, schaffen eine Gelegenheit für die Bevölkerung sich nach Ihren individuellen Wünschen privat abzusichern und stellen gleichzeitig eine Herausforderung dar, diesen Schritt zu tun. Das gilt für Firmenkunden genauso, wie für den privaten Anleger. Den im Gegensatz zu den Sozialversicherungssystemen die eine Pflichtversicherung für die Bürger darstellen, ist die private Vorsorge eine freiwillige Entscheidung jedes einzelnen</w:t>
+      </w:r>
+      <w:commentRangeEnd w:id="15"/>
+      <w:r>
+        <w:rPr>
+          <w:rFonts w:cs="Times New Roman" w:ascii="Times New Roman" w:hAnsi="Times New Roman"/>
+          <w:sz w:val="24"/>
+          <w:szCs w:val="24"/>
+        </w:rPr>
+      </w:r>
+      <w:r>
+        <w:rPr>
+          <w:rFonts w:cs="Times New Roman" w:ascii="Times New Roman" w:hAnsi="Times New Roman"/>
+          <w:sz w:val="24"/>
+          <w:szCs w:val="24"/>
+        </w:rPr>
+        <w:commentReference w:id="15"/>
+      </w:r>
+      <w:r>
+        <w:rPr>
+          <w:rFonts w:cs="Times New Roman" w:ascii="Times New Roman" w:hAnsi="Times New Roman"/>
+          <w:sz w:val="24"/>
+          <w:szCs w:val="24"/>
+        </w:rPr>
+        <w:t>. Die Probleme der Sozialversicherungssysteme hängen mit deren Finanzierungspolitik zusammen. Hier wird das Umlageverfahren</w:t>
       </w:r>
       <w:r>
         <w:rPr>
@@ -3443,6 +4405,14 @@
         </w:rPr>
         <w:t xml:space="preserve">Älteren den Ruhestand. </w:t>
       </w:r>
+      <w:commentRangeStart w:id="16"/>
+      <w:r>
+        <w:rPr>
+          <w:rFonts w:cs="Times New Roman" w:ascii="Times New Roman" w:hAnsi="Times New Roman"/>
+          <w:sz w:val="24"/>
+          <w:szCs w:val="24"/>
+        </w:rPr>
+      </w:r>
       <w:r>
         <w:rPr>
           <w:rFonts w:cs="Times New Roman" w:ascii="Times New Roman" w:hAnsi="Times New Roman"/>
@@ -3486,7 +4456,31 @@
           <w:sz w:val="24"/>
           <w:szCs w:val="24"/>
         </w:rPr>
-        <w:t xml:space="preserve">, sich auf einen Erwerbstätigen pro Rentner reduzieren wird. </w:t>
+        <w:t>, sich auf einen Erwerbstätigen pro Rentner reduzieren wird</w:t>
+      </w:r>
+      <w:commentRangeEnd w:id="16"/>
+      <w:r>
+        <w:rPr>
+          <w:rFonts w:cs="Times New Roman" w:ascii="Times New Roman" w:hAnsi="Times New Roman"/>
+          <w:sz w:val="24"/>
+          <w:szCs w:val="24"/>
+        </w:rPr>
+      </w:r>
+      <w:r>
+        <w:rPr>
+          <w:rFonts w:cs="Times New Roman" w:ascii="Times New Roman" w:hAnsi="Times New Roman"/>
+          <w:sz w:val="24"/>
+          <w:szCs w:val="24"/>
+        </w:rPr>
+        <w:commentReference w:id="16"/>
+      </w:r>
+      <w:r>
+        <w:rPr>
+          <w:rFonts w:cs="Times New Roman" w:ascii="Times New Roman" w:hAnsi="Times New Roman"/>
+          <w:sz w:val="24"/>
+          <w:szCs w:val="24"/>
+        </w:rPr>
+        <w:t xml:space="preserve">. </w:t>
       </w:r>
     </w:p>
     <w:p>
@@ -4607,6 +5601,170 @@
     <w:p>
       <w:r>
         <w:rPr>
+          <w:rFonts w:cs="Calibri" w:ascii="Cantarell" w:hAnsi="Cantarell" w:eastAsia="WenQuanYi Zen Hei"/>
+          <w:b w:val="false"/>
+          <w:bCs w:val="false"/>
+          <w:i w:val="false"/>
+          <w:iCs w:val="false"/>
+          <w:caps w:val="false"/>
+          <w:smallCaps w:val="false"/>
+          <w:strike w:val="false"/>
+          <w:dstrike w:val="false"/>
+          <w:outline w:val="false"/>
+          <w:shadow w:val="false"/>
+          <w:emboss w:val="false"/>
+          <w:imprint w:val="false"/>
+          <w:color w:val="00000A"/>
+          <w:spacing w:val="0"/>
+          <w:w w:val="100"/>
+          <w:position w:val="0"/>
+          <w:sz w:val="20"/>
+          <w:sz w:val="20"/>
+          <w:szCs w:val="22"/>
+          <w:u w:val="none"/>
+          <w:vertAlign w:val="baseline"/>
+          <w:em w:val="none"/>
+          <w:lang w:bidi="ar-SA" w:val="de-DE" w:eastAsia="en-US"/>
+        </w:rPr>
+        <w:t>Beides endet mit -schaft (Gesellschaft / Wirtschaft). Klingt ein bisschen doof.</w:t>
+      </w:r>
+    </w:p>
+    <w:p>
+      <w:r>
+        <w:rPr>
+          <w:rFonts w:cs="Calibri" w:ascii="Cantarell" w:hAnsi="Cantarell" w:eastAsia="WenQuanYi Zen Hei"/>
+          <w:b w:val="false"/>
+          <w:bCs w:val="false"/>
+          <w:i w:val="false"/>
+          <w:iCs w:val="false"/>
+          <w:caps w:val="false"/>
+          <w:smallCaps w:val="false"/>
+          <w:strike w:val="false"/>
+          <w:dstrike w:val="false"/>
+          <w:outline w:val="false"/>
+          <w:shadow w:val="false"/>
+          <w:emboss w:val="false"/>
+          <w:imprint w:val="false"/>
+          <w:color w:val="00000A"/>
+          <w:spacing w:val="0"/>
+          <w:w w:val="100"/>
+          <w:position w:val="0"/>
+          <w:sz w:val="20"/>
+          <w:sz w:val="20"/>
+          <w:szCs w:val="22"/>
+          <w:u w:val="none"/>
+          <w:vertAlign w:val="baseline"/>
+          <w:em w:val="none"/>
+          <w:lang w:bidi="ar-SA" w:val="de-DE" w:eastAsia="en-US"/>
+        </w:rPr>
+        <w:t>Vielleicht statt Gesellschaft ‚Bevölkerung‘ nehmen.</w:t>
+      </w:r>
+    </w:p>
+    <w:p>
+      <w:r>
+        <w:rPr>
+          <w:rFonts w:cs="Calibri" w:ascii="Cantarell" w:hAnsi="Cantarell" w:eastAsia="WenQuanYi Zen Hei"/>
+          <w:b w:val="false"/>
+          <w:bCs w:val="false"/>
+          <w:i w:val="false"/>
+          <w:iCs w:val="false"/>
+          <w:caps w:val="false"/>
+          <w:smallCaps w:val="false"/>
+          <w:strike w:val="false"/>
+          <w:dstrike w:val="false"/>
+          <w:outline w:val="false"/>
+          <w:shadow w:val="false"/>
+          <w:emboss w:val="false"/>
+          <w:imprint w:val="false"/>
+          <w:color w:val="00000A"/>
+          <w:spacing w:val="0"/>
+          <w:w w:val="100"/>
+          <w:position w:val="0"/>
+          <w:sz w:val="20"/>
+          <w:sz w:val="20"/>
+          <w:szCs w:val="22"/>
+          <w:u w:val="none"/>
+          <w:vertAlign w:val="baseline"/>
+          <w:em w:val="none"/>
+          <w:lang w:bidi="ar-SA" w:val="de-DE" w:eastAsia="en-US"/>
+        </w:rPr>
+        <w:t>Oder: „gab es in der Gesellschaft einen entscheidenden Wandel, sowie auch in Deutschland Wirtschaftsstruktur“</w:t>
+      </w:r>
+    </w:p>
+    <w:p>
+      <w:r>
+        <w:rPr>
+          <w:rFonts w:cs="Calibri" w:ascii="Cantarell" w:hAnsi="Cantarell" w:eastAsia="WenQuanYi Zen Hei"/>
+          <w:b w:val="false"/>
+          <w:bCs w:val="false"/>
+          <w:i w:val="false"/>
+          <w:iCs w:val="false"/>
+          <w:caps w:val="false"/>
+          <w:smallCaps w:val="false"/>
+          <w:strike w:val="false"/>
+          <w:dstrike w:val="false"/>
+          <w:outline w:val="false"/>
+          <w:shadow w:val="false"/>
+          <w:emboss w:val="false"/>
+          <w:imprint w:val="false"/>
+          <w:color w:val="00000A"/>
+          <w:spacing w:val="0"/>
+          <w:w w:val="100"/>
+          <w:position w:val="0"/>
+          <w:sz w:val="20"/>
+          <w:sz w:val="20"/>
+          <w:szCs w:val="22"/>
+          <w:u w:val="none"/>
+          <w:vertAlign w:val="baseline"/>
+          <w:em w:val="none"/>
+          <w:lang w:bidi="ar-SA" w:val="de-DE" w:eastAsia="en-US"/>
+        </w:rPr>
+        <w:t>Mir geht es nur darum, dass sich das besser liest</w:t>
+      </w:r>
+    </w:p>
+    <w:p>
+      <w:r>
+        <w:rPr/>
+      </w:r>
+    </w:p>
+  </w:comment>
+  <w:comment w:id="1" w:author="Pascal Bernhard" w:date="2015-03-03T11:47:28Z" w:initials="">
+    <w:p>
+      <w:r>
+        <w:rPr>
+          <w:rFonts w:cs="Calibri" w:ascii="Cantarell" w:hAnsi="Cantarell" w:eastAsia="WenQuanYi Zen Hei"/>
+          <w:b w:val="false"/>
+          <w:bCs w:val="false"/>
+          <w:i w:val="false"/>
+          <w:iCs w:val="false"/>
+          <w:caps w:val="false"/>
+          <w:smallCaps w:val="false"/>
+          <w:strike w:val="false"/>
+          <w:dstrike w:val="false"/>
+          <w:outline w:val="false"/>
+          <w:shadow w:val="false"/>
+          <w:emboss w:val="false"/>
+          <w:imprint w:val="false"/>
+          <w:color w:val="00000A"/>
+          <w:spacing w:val="0"/>
+          <w:w w:val="100"/>
+          <w:position w:val="0"/>
+          <w:sz w:val="20"/>
+          <w:sz w:val="20"/>
+          <w:szCs w:val="22"/>
+          <w:u w:val="none"/>
+          <w:vertAlign w:val="baseline"/>
+          <w:em w:val="none"/>
+          <w:lang w:bidi="ar-SA" w:val="de-DE" w:eastAsia="en-US"/>
+        </w:rPr>
+        <w:t>Vergangenheit benutzen. Es hat sich ja damals abgespielt</w:t>
+      </w:r>
+    </w:p>
+  </w:comment>
+  <w:comment w:id="2" w:author="Pascal Bernhard" w:date="2015-03-03T17:09:40Z" w:initials="">
+    <w:p>
+      <w:r>
+        <w:rPr>
           <w:rFonts w:eastAsia="WenQuanYi Zen Hei" w:cs="Calibri" w:ascii="Cantarell" w:hAnsi="Cantarell"/>
           <w:b w:val="false"/>
           <w:bCs w:val="false"/>
@@ -4632,9 +5790,11 @@
           <w:em w:val="none"/>
           <w:lang w:val="de-DE" w:eastAsia="en-US" w:bidi="ar-SA"/>
         </w:rPr>
-        <w:t>Beides endet mit -schaft (Gesellschaft / Wirtschaft). Klingt ein bisschen doof.</w:t>
-      </w:r>
-    </w:p>
+        <w:t>An dieser Stelle könntest Du den schrittweisen Auf- &amp; Ausbau des Sozialstaates erwähnen</w:t>
+      </w:r>
+    </w:p>
+  </w:comment>
+  <w:comment w:id="3" w:author="Pascal Bernhard" w:date="2015-03-03T17:09:09Z" w:initials="">
     <w:p>
       <w:r>
         <w:rPr>
@@ -4663,9 +5823,11 @@
           <w:em w:val="none"/>
           <w:lang w:val="de-DE" w:eastAsia="en-US" w:bidi="ar-SA"/>
         </w:rPr>
-        <w:t>Vielleicht statt Gesellschaft ‚Bevölkerung‘ nehmen.</w:t>
-      </w:r>
-    </w:p>
+        <w:t>Diesen Einfluss könntest Du noch ein bisschen ausführlicher erklären</w:t>
+      </w:r>
+    </w:p>
+  </w:comment>
+  <w:comment w:id="4" w:author="Pascal Bernhard" w:date="2015-03-03T17:10:38Z" w:initials="">
     <w:p>
       <w:r>
         <w:rPr>
@@ -4694,9 +5856,11 @@
           <w:em w:val="none"/>
           <w:lang w:val="de-DE" w:eastAsia="en-US" w:bidi="ar-SA"/>
         </w:rPr>
-        <w:t>Oder: „gab es in der Gesellschaft einen entscheidenden Wandel, sowie auch in Deutschland Wirtschaftsstruktur“</w:t>
-      </w:r>
-    </w:p>
+        <w:t>Antriebe wofür?</w:t>
+      </w:r>
+    </w:p>
+  </w:comment>
+  <w:comment w:id="5" w:author="Pascal Bernhard" w:date="2015-03-03T17:12:57Z" w:initials="">
     <w:p>
       <w:r>
         <w:rPr>
@@ -4725,16 +5889,9 @@
           <w:em w:val="none"/>
           <w:lang w:val="de-DE" w:eastAsia="en-US" w:bidi="ar-SA"/>
         </w:rPr>
-        <w:t>Mir geht es nur darum, dass sich das besser liest</w:t>
-      </w:r>
-    </w:p>
-    <w:p>
-      <w:r>
-        <w:rPr/>
-      </w:r>
-    </w:p>
-  </w:comment>
-  <w:comment w:id="1" w:author="Pascal Bernhard" w:date="2015-03-03T11:47:28Z" w:initials="">
+        <w:t>An dieser Stelle vielleicht noch mal erläutern, weshalb sich gebildetere Frauen dafür entscheiden, später und weniger Kinder zu haben:</w:t>
+      </w:r>
+    </w:p>
     <w:p>
       <w:r>
         <w:rPr>
@@ -4763,10 +5920,496 @@
           <w:em w:val="none"/>
           <w:lang w:val="de-DE" w:eastAsia="en-US" w:bidi="ar-SA"/>
         </w:rPr>
-        <w:t>Vergangenheit benutzen. Es hat sich ja damals abgespielt</w:t>
+        <w:t>- Frauen mit höherem Bildungsgrad haben einen stärkere Position in Beziehungen ihrem Partner gegenüber</w:t>
+      </w:r>
+    </w:p>
+    <w:p>
+      <w:r>
+        <w:rPr>
+          <w:rFonts w:eastAsia="WenQuanYi Zen Hei" w:cs="Calibri" w:ascii="Cantarell" w:hAnsi="Cantarell"/>
+          <w:b w:val="false"/>
+          <w:bCs w:val="false"/>
+          <w:i w:val="false"/>
+          <w:iCs w:val="false"/>
+          <w:caps w:val="false"/>
+          <w:smallCaps w:val="false"/>
+          <w:strike w:val="false"/>
+          <w:dstrike w:val="false"/>
+          <w:outline w:val="false"/>
+          <w:shadow w:val="false"/>
+          <w:emboss w:val="false"/>
+          <w:imprint w:val="false"/>
+          <w:color w:val="auto"/>
+          <w:spacing w:val="0"/>
+          <w:w w:val="100"/>
+          <w:position w:val="0"/>
+          <w:sz w:val="20"/>
+          <w:sz w:val="20"/>
+          <w:szCs w:val="22"/>
+          <w:u w:val="none"/>
+          <w:vertAlign w:val="baseline"/>
+          <w:em w:val="none"/>
+          <w:lang w:val="de-DE" w:eastAsia="en-US" w:bidi="ar-SA"/>
+        </w:rPr>
+        <w:t>- finanziell unabhängiger und können dementsprechend leichter Nein sagen</w:t>
+      </w:r>
+    </w:p>
+    <w:p>
+      <w:r>
+        <w:rPr>
+          <w:rFonts w:eastAsia="WenQuanYi Zen Hei" w:cs="Calibri" w:ascii="Cantarell" w:hAnsi="Cantarell"/>
+          <w:b w:val="false"/>
+          <w:bCs w:val="false"/>
+          <w:i w:val="false"/>
+          <w:iCs w:val="false"/>
+          <w:caps w:val="false"/>
+          <w:smallCaps w:val="false"/>
+          <w:strike w:val="false"/>
+          <w:dstrike w:val="false"/>
+          <w:outline w:val="false"/>
+          <w:shadow w:val="false"/>
+          <w:emboss w:val="false"/>
+          <w:imprint w:val="false"/>
+          <w:color w:val="auto"/>
+          <w:spacing w:val="0"/>
+          <w:w w:val="100"/>
+          <w:position w:val="0"/>
+          <w:sz w:val="20"/>
+          <w:sz w:val="20"/>
+          <w:szCs w:val="22"/>
+          <w:u w:val="none"/>
+          <w:vertAlign w:val="baseline"/>
+          <w:em w:val="none"/>
+          <w:lang w:val="de-DE" w:eastAsia="en-US" w:bidi="ar-SA"/>
+        </w:rPr>
+        <w:t>- diese Frauen definieren sich weniger über die Mutterrolle in ihrem Leben</w:t>
       </w:r>
     </w:p>
   </w:comment>
+  <w:comment w:id="6" w:author="Pascal Bernhard" w:date="2015-03-03T17:11:59Z" w:initials="">
+    <w:p>
+      <w:r>
+        <w:rPr>
+          <w:rFonts w:eastAsia="WenQuanYi Zen Hei" w:cs="Calibri" w:ascii="Cantarell" w:hAnsi="Cantarell"/>
+          <w:b w:val="false"/>
+          <w:bCs w:val="false"/>
+          <w:i w:val="false"/>
+          <w:iCs w:val="false"/>
+          <w:caps w:val="false"/>
+          <w:smallCaps w:val="false"/>
+          <w:strike w:val="false"/>
+          <w:dstrike w:val="false"/>
+          <w:outline w:val="false"/>
+          <w:shadow w:val="false"/>
+          <w:emboss w:val="false"/>
+          <w:imprint w:val="false"/>
+          <w:color w:val="auto"/>
+          <w:spacing w:val="0"/>
+          <w:w w:val="100"/>
+          <w:position w:val="0"/>
+          <w:sz w:val="20"/>
+          <w:sz w:val="20"/>
+          <w:szCs w:val="22"/>
+          <w:u w:val="none"/>
+          <w:vertAlign w:val="baseline"/>
+          <w:em w:val="none"/>
+          <w:lang w:val="de-DE" w:eastAsia="en-US" w:bidi="ar-SA"/>
+        </w:rPr>
+        <w:t>Klingt nicht so gut. Das ist Umgangssprache, nicht schriftlich verwenden</w:t>
+      </w:r>
+    </w:p>
+  </w:comment>
+  <w:comment w:id="7" w:author="Pascal Bernhard" w:date="2015-03-03T17:15:34Z" w:initials="">
+    <w:p>
+      <w:r>
+        <w:rPr>
+          <w:rFonts w:eastAsia="WenQuanYi Zen Hei" w:cs="Calibri" w:ascii="Cantarell" w:hAnsi="Cantarell"/>
+          <w:b w:val="false"/>
+          <w:bCs w:val="false"/>
+          <w:i w:val="false"/>
+          <w:iCs w:val="false"/>
+          <w:caps w:val="false"/>
+          <w:smallCaps w:val="false"/>
+          <w:strike w:val="false"/>
+          <w:dstrike w:val="false"/>
+          <w:outline w:val="false"/>
+          <w:shadow w:val="false"/>
+          <w:emboss w:val="false"/>
+          <w:imprint w:val="false"/>
+          <w:color w:val="auto"/>
+          <w:spacing w:val="0"/>
+          <w:w w:val="100"/>
+          <w:position w:val="0"/>
+          <w:sz w:val="20"/>
+          <w:sz w:val="20"/>
+          <w:szCs w:val="22"/>
+          <w:u w:val="none"/>
+          <w:vertAlign w:val="baseline"/>
+          <w:em w:val="none"/>
+          <w:lang w:val="de-DE" w:eastAsia="en-US" w:bidi="ar-SA"/>
+        </w:rPr>
+        <w:t>Dieser Abschnitt ist von der Argumentation in sich, etwas unstrukturiert:</w:t>
+      </w:r>
+    </w:p>
+    <w:p>
+      <w:r>
+        <w:rPr>
+          <w:rFonts w:eastAsia="WenQuanYi Zen Hei" w:cs="Calibri" w:ascii="Cantarell" w:hAnsi="Cantarell"/>
+          <w:b w:val="false"/>
+          <w:bCs w:val="false"/>
+          <w:i w:val="false"/>
+          <w:iCs w:val="false"/>
+          <w:caps w:val="false"/>
+          <w:smallCaps w:val="false"/>
+          <w:strike w:val="false"/>
+          <w:dstrike w:val="false"/>
+          <w:outline w:val="false"/>
+          <w:shadow w:val="false"/>
+          <w:emboss w:val="false"/>
+          <w:imprint w:val="false"/>
+          <w:color w:val="auto"/>
+          <w:spacing w:val="0"/>
+          <w:w w:val="100"/>
+          <w:position w:val="0"/>
+          <w:sz w:val="20"/>
+          <w:sz w:val="20"/>
+          <w:szCs w:val="22"/>
+          <w:u w:val="none"/>
+          <w:vertAlign w:val="baseline"/>
+          <w:em w:val="none"/>
+          <w:lang w:val="de-DE" w:eastAsia="en-US" w:bidi="ar-SA"/>
+        </w:rPr>
+        <w:t>- erstens bedeutet der demografische Wandel, dass es insgesamt weniger Erwerbstätige geben wird</w:t>
+      </w:r>
+    </w:p>
+    <w:p>
+      <w:r>
+        <w:rPr>
+          <w:rFonts w:eastAsia="WenQuanYi Zen Hei" w:cs="Calibri" w:ascii="Cantarell" w:hAnsi="Cantarell"/>
+          <w:b w:val="false"/>
+          <w:bCs w:val="false"/>
+          <w:i w:val="false"/>
+          <w:iCs w:val="false"/>
+          <w:caps w:val="false"/>
+          <w:smallCaps w:val="false"/>
+          <w:strike w:val="false"/>
+          <w:dstrike w:val="false"/>
+          <w:outline w:val="false"/>
+          <w:shadow w:val="false"/>
+          <w:emboss w:val="false"/>
+          <w:imprint w:val="false"/>
+          <w:color w:val="auto"/>
+          <w:spacing w:val="0"/>
+          <w:w w:val="100"/>
+          <w:position w:val="0"/>
+          <w:sz w:val="20"/>
+          <w:sz w:val="20"/>
+          <w:szCs w:val="22"/>
+          <w:u w:val="none"/>
+          <w:vertAlign w:val="baseline"/>
+          <w:em w:val="none"/>
+          <w:lang w:val="de-DE" w:eastAsia="en-US" w:bidi="ar-SA"/>
+        </w:rPr>
+        <w:t>- zweitens wird sich das zahlenmäßige Verhältnis zwischen älteren und jüngeren Arbeitnehmern zugunsten der ersteren verschieben, sprich es wird mehr ältere als jüngere Arbeitnehmer geben im Verhältnis zueinander, die Altersstruktur der arbeitenden Bevölkerung wird sich ändern</w:t>
+      </w:r>
+    </w:p>
+  </w:comment>
+  <w:comment w:id="8" w:author="Pascal Bernhard" w:date="2015-03-03T17:21:52Z" w:initials="">
+    <w:p>
+      <w:r>
+        <w:rPr>
+          <w:rFonts w:eastAsia="WenQuanYi Zen Hei" w:cs="Calibri" w:ascii="Cantarell" w:hAnsi="Cantarell"/>
+          <w:b w:val="false"/>
+          <w:bCs w:val="false"/>
+          <w:i w:val="false"/>
+          <w:iCs w:val="false"/>
+          <w:caps w:val="false"/>
+          <w:smallCaps w:val="false"/>
+          <w:strike w:val="false"/>
+          <w:dstrike w:val="false"/>
+          <w:outline w:val="false"/>
+          <w:shadow w:val="false"/>
+          <w:emboss w:val="false"/>
+          <w:imprint w:val="false"/>
+          <w:color w:val="auto"/>
+          <w:spacing w:val="0"/>
+          <w:w w:val="100"/>
+          <w:position w:val="0"/>
+          <w:sz w:val="20"/>
+          <w:sz w:val="20"/>
+          <w:szCs w:val="22"/>
+          <w:u w:val="none"/>
+          <w:vertAlign w:val="baseline"/>
+          <w:em w:val="none"/>
+          <w:lang w:val="de-DE" w:eastAsia="en-US" w:bidi="ar-SA"/>
+        </w:rPr>
+        <w:t>Schön formuliert</w:t>
+      </w:r>
+    </w:p>
+  </w:comment>
+  <w:comment w:id="9" w:author="Pascal Bernhard" w:date="2015-03-03T17:22:55Z" w:initials="">
+    <w:p>
+      <w:r>
+        <w:rPr>
+          <w:rFonts w:eastAsia="WenQuanYi Zen Hei" w:cs="Calibri" w:ascii="Cantarell" w:hAnsi="Cantarell"/>
+          <w:b w:val="false"/>
+          <w:bCs w:val="false"/>
+          <w:i w:val="false"/>
+          <w:iCs w:val="false"/>
+          <w:caps w:val="false"/>
+          <w:smallCaps w:val="false"/>
+          <w:strike w:val="false"/>
+          <w:dstrike w:val="false"/>
+          <w:outline w:val="false"/>
+          <w:shadow w:val="false"/>
+          <w:emboss w:val="false"/>
+          <w:imprint w:val="false"/>
+          <w:color w:val="auto"/>
+          <w:spacing w:val="0"/>
+          <w:w w:val="100"/>
+          <w:position w:val="0"/>
+          <w:sz w:val="20"/>
+          <w:sz w:val="20"/>
+          <w:szCs w:val="22"/>
+          <w:u w:val="none"/>
+          <w:vertAlign w:val="baseline"/>
+          <w:em w:val="none"/>
+          <w:lang w:val="de-DE" w:eastAsia="en-US" w:bidi="ar-SA"/>
+        </w:rPr>
+        <w:t>Bitte noch mal umschreiben. Du willst sagen, dass die Geburtenzahl die Anzahl der Sterbefälle nicht mehr ausgleichen konnte, wenn ich das richtig verstehe.</w:t>
+      </w:r>
+    </w:p>
+  </w:comment>
+  <w:comment w:id="10" w:author="Pascal Bernhard" w:date="2015-03-03T17:24:53Z" w:initials="">
+    <w:p>
+      <w:r>
+        <w:rPr>
+          <w:rFonts w:eastAsia="WenQuanYi Zen Hei" w:cs="Calibri" w:ascii="Cantarell" w:hAnsi="Cantarell"/>
+          <w:b w:val="false"/>
+          <w:bCs w:val="false"/>
+          <w:i w:val="false"/>
+          <w:iCs w:val="false"/>
+          <w:caps w:val="false"/>
+          <w:smallCaps w:val="false"/>
+          <w:strike w:val="false"/>
+          <w:dstrike w:val="false"/>
+          <w:outline w:val="false"/>
+          <w:shadow w:val="false"/>
+          <w:emboss w:val="false"/>
+          <w:imprint w:val="false"/>
+          <w:color w:val="auto"/>
+          <w:spacing w:val="0"/>
+          <w:w w:val="100"/>
+          <w:position w:val="0"/>
+          <w:sz w:val="20"/>
+          <w:sz w:val="20"/>
+          <w:szCs w:val="22"/>
+          <w:u w:val="none"/>
+          <w:vertAlign w:val="baseline"/>
+          <w:em w:val="none"/>
+          <w:lang w:val="de-DE" w:eastAsia="en-US" w:bidi="ar-SA"/>
+        </w:rPr>
+        <w:t>Vorschlag:</w:t>
+      </w:r>
+    </w:p>
+    <w:p>
+      <w:r>
+        <w:rPr>
+          <w:rFonts w:eastAsia="WenQuanYi Zen Hei" w:cs="Calibri" w:ascii="Cantarell" w:hAnsi="Cantarell"/>
+          <w:b w:val="false"/>
+          <w:bCs w:val="false"/>
+          <w:i w:val="false"/>
+          <w:iCs w:val="false"/>
+          <w:caps w:val="false"/>
+          <w:smallCaps w:val="false"/>
+          <w:strike w:val="false"/>
+          <w:dstrike w:val="false"/>
+          <w:outline w:val="false"/>
+          <w:shadow w:val="false"/>
+          <w:emboss w:val="false"/>
+          <w:imprint w:val="false"/>
+          <w:color w:val="auto"/>
+          <w:spacing w:val="0"/>
+          <w:w w:val="100"/>
+          <w:position w:val="0"/>
+          <w:sz w:val="20"/>
+          <w:sz w:val="20"/>
+          <w:szCs w:val="22"/>
+          <w:u w:val="none"/>
+          <w:vertAlign w:val="baseline"/>
+          <w:em w:val="none"/>
+          <w:lang w:val="de-DE" w:eastAsia="en-US" w:bidi="ar-SA"/>
+        </w:rPr>
+        <w:t>Seit dem Jahre 2003 übersteigen die Todesfälle die Zahl der Neugeborenen in Deutschland, und in der Folge nimmt die Bevölkerung ab.</w:t>
+      </w:r>
+    </w:p>
+  </w:comment>
+  <w:comment w:id="11" w:author="Pascal Bernhard" w:date="2015-03-03T17:30:28Z" w:initials="">
+    <w:p>
+      <w:r>
+        <w:rPr>
+          <w:rFonts w:eastAsia="WenQuanYi Zen Hei" w:cs="Calibri" w:ascii="Cantarell" w:hAnsi="Cantarell"/>
+          <w:b w:val="false"/>
+          <w:bCs w:val="false"/>
+          <w:i w:val="false"/>
+          <w:iCs w:val="false"/>
+          <w:caps w:val="false"/>
+          <w:smallCaps w:val="false"/>
+          <w:strike w:val="false"/>
+          <w:dstrike w:val="false"/>
+          <w:outline w:val="false"/>
+          <w:shadow w:val="false"/>
+          <w:emboss w:val="false"/>
+          <w:imprint w:val="false"/>
+          <w:color w:val="auto"/>
+          <w:spacing w:val="0"/>
+          <w:w w:val="100"/>
+          <w:position w:val="0"/>
+          <w:sz w:val="20"/>
+          <w:sz w:val="20"/>
+          <w:szCs w:val="22"/>
+          <w:u w:val="none"/>
+          <w:vertAlign w:val="baseline"/>
+          <w:em w:val="none"/>
+          <w:lang w:val="de-DE" w:eastAsia="en-US" w:bidi="ar-SA"/>
+        </w:rPr>
+        <w:t>Auswirkungen auf was?</w:t>
+      </w:r>
+    </w:p>
+  </w:comment>
+  <w:comment w:id="12" w:author="Pascal Bernhard" w:date="2015-03-03T17:30:45Z" w:initials="">
+    <w:p>
+      <w:r>
+        <w:rPr>
+          <w:rFonts w:eastAsia="WenQuanYi Zen Hei" w:cs="Calibri" w:ascii="Cantarell" w:hAnsi="Cantarell"/>
+          <w:b w:val="false"/>
+          <w:bCs w:val="false"/>
+          <w:i w:val="false"/>
+          <w:iCs w:val="false"/>
+          <w:caps w:val="false"/>
+          <w:smallCaps w:val="false"/>
+          <w:strike w:val="false"/>
+          <w:dstrike w:val="false"/>
+          <w:outline w:val="false"/>
+          <w:shadow w:val="false"/>
+          <w:emboss w:val="false"/>
+          <w:imprint w:val="false"/>
+          <w:color w:val="auto"/>
+          <w:spacing w:val="0"/>
+          <w:w w:val="100"/>
+          <w:position w:val="0"/>
+          <w:sz w:val="20"/>
+          <w:sz w:val="20"/>
+          <w:szCs w:val="22"/>
+          <w:u w:val="none"/>
+          <w:vertAlign w:val="baseline"/>
+          <w:em w:val="none"/>
+          <w:lang w:val="de-DE" w:eastAsia="en-US" w:bidi="ar-SA"/>
+        </w:rPr>
+        <w:t>Meinst Du hier „durch regionale Wanderungen“?</w:t>
+      </w:r>
+    </w:p>
+  </w:comment>
+  <w:comment w:id="13" w:author="Pascal Bernhard" w:date="2015-03-03T17:33:53Z" w:initials="">
+    <w:p>
+      <w:r>
+        <w:rPr>
+          <w:rFonts w:eastAsia="WenQuanYi Zen Hei" w:cs="Calibri" w:ascii="Cantarell" w:hAnsi="Cantarell"/>
+          <w:b w:val="false"/>
+          <w:bCs w:val="false"/>
+          <w:i w:val="false"/>
+          <w:iCs w:val="false"/>
+          <w:caps w:val="false"/>
+          <w:smallCaps w:val="false"/>
+          <w:strike w:val="false"/>
+          <w:dstrike w:val="false"/>
+          <w:outline w:val="false"/>
+          <w:shadow w:val="false"/>
+          <w:emboss w:val="false"/>
+          <w:imprint w:val="false"/>
+          <w:color w:val="auto"/>
+          <w:spacing w:val="0"/>
+          <w:w w:val="100"/>
+          <w:position w:val="0"/>
+          <w:sz w:val="20"/>
+          <w:sz w:val="20"/>
+          <w:szCs w:val="22"/>
+          <w:u w:val="none"/>
+          <w:vertAlign w:val="baseline"/>
+          <w:em w:val="none"/>
+          <w:lang w:val="de-DE" w:eastAsia="en-US" w:bidi="ar-SA"/>
+        </w:rPr>
+        <w:t>Die Generation der unter 20-jährigen wird im Jahr 2030 um 2,1 Millionen geschrumpft sein?</w:t>
+      </w:r>
+    </w:p>
+  </w:comment>
+  <w:comment w:id="14" w:author="Pascal Bernhard" w:date="2015-03-03T17:37:20Z" w:initials="">
+    <w:p>
+      <w:r>
+        <w:rPr>
+          <w:rFonts w:eastAsia="WenQuanYi Zen Hei" w:cs="Calibri" w:ascii="Cantarell" w:hAnsi="Cantarell"/>
+          <w:b w:val="false"/>
+          <w:bCs w:val="false"/>
+          <w:i w:val="false"/>
+          <w:iCs w:val="false"/>
+          <w:caps w:val="false"/>
+          <w:smallCaps w:val="false"/>
+          <w:strike w:val="false"/>
+          <w:dstrike w:val="false"/>
+          <w:outline w:val="false"/>
+          <w:shadow w:val="false"/>
+          <w:emboss w:val="false"/>
+          <w:imprint w:val="false"/>
+          <w:color w:val="auto"/>
+          <w:spacing w:val="0"/>
+          <w:w w:val="100"/>
+          <w:position w:val="0"/>
+          <w:sz w:val="20"/>
+          <w:sz w:val="20"/>
+          <w:szCs w:val="22"/>
+          <w:u w:val="none"/>
+          <w:vertAlign w:val="baseline"/>
+          <w:em w:val="none"/>
+          <w:lang w:val="de-DE" w:eastAsia="en-US" w:bidi="ar-SA"/>
+        </w:rPr>
+        <w:t>Vielleicht besser: „kritische Stimmen“ - Wenn, dann mit Zitat</w:t>
+      </w:r>
+    </w:p>
+  </w:comment>
+  <w:comment w:id="15" w:author="Pascal Bernhard" w:date="2015-03-03T17:45:36Z" w:initials="">
+    <w:p>
+      <w:r>
+        <w:rPr>
+          <w:rFonts w:eastAsia="WenQuanYi Zen Hei" w:cs="Calibri" w:ascii="Cantarell" w:hAnsi="Cantarell"/>
+          <w:b w:val="false"/>
+          <w:bCs w:val="false"/>
+          <w:i w:val="false"/>
+          <w:iCs w:val="false"/>
+          <w:caps w:val="false"/>
+          <w:smallCaps w:val="false"/>
+          <w:strike w:val="false"/>
+          <w:dstrike w:val="false"/>
+          <w:outline w:val="false"/>
+          <w:shadow w:val="false"/>
+          <w:emboss w:val="false"/>
+          <w:imprint w:val="false"/>
+          <w:color w:val="auto"/>
+          <w:spacing w:val="0"/>
+          <w:w w:val="100"/>
+          <w:position w:val="0"/>
+          <w:sz w:val="20"/>
+          <w:sz w:val="20"/>
+          <w:szCs w:val="22"/>
+          <w:u w:val="none"/>
+          <w:vertAlign w:val="baseline"/>
+          <w:em w:val="none"/>
+          <w:lang w:val="de-DE" w:eastAsia="en-US" w:bidi="ar-SA"/>
+        </w:rPr>
+        <w:t>Hier würde ich erst die jetzigen und absehbaren Probleme der sozialen Sicherungssysteme erläutern. Es wird nicht so ganz klar, inwiefern die Aussagen zu Firmenkunden und Privatanleger, sowie von privater Vorsorge, als freiwilliger Entscheidung für, zumindest an dieser Stelle, für Deine Fragestellung relevant sind</w:t>
+      </w:r>
+    </w:p>
+  </w:comment>
+  <w:comment w:id="16" w:author="Pascal Bernhard" w:date="2015-03-03T17:49:19Z" w:initials=""/>
 </w:comments>
 </file>
 
@@ -4891,18 +6534,6 @@
         </w:rPr>
         <w:t>Karsch/Hoßmann 2010,Deutschlands Regionen, S.1/5</w:t>
       </w:r>
-    </w:p>
-    <w:p>
-      <w:pPr>
-        <w:pStyle w:val="KeinLeerraum1"/>
-        <w:spacing w:lineRule="auto" w:line="360"/>
-        <w:jc w:val="both"/>
-        <w:rPr>
-          <w:rFonts w:cs="Times New Roman" w:ascii="Times New Roman" w:hAnsi="Times New Roman"/>
-          <w:sz w:val="20"/>
-          <w:szCs w:val="20"/>
-        </w:rPr>
-      </w:pPr>
       <w:r>
         <w:rPr>
           <w:rFonts w:cs="Times New Roman" w:ascii="Times New Roman" w:hAnsi="Times New Roman"/>
@@ -4983,6 +6614,16 @@
     <w:p>
       <w:pPr>
         <w:pStyle w:val="Funote"/>
+        <w:rPr/>
+      </w:pPr>
+      <w:r>
+        <w:rPr/>
+      </w:r>
+    </w:p>
+    <w:p>
+      <w:pPr>
+        <w:pStyle w:val="Funote"/>
+        <w:spacing w:before="0" w:after="200"/>
         <w:rPr/>
       </w:pPr>
       <w:r>

</xml_diff>

<commit_message>
Endstand der Überarbeitung für Mittwoch
</commit_message>
<xml_diff>
--- a/Bachelorarbeit_02-03-2015_Anmerkungen Pascal.docx
+++ b/Bachelorarbeit_02-03-2015_Anmerkungen Pascal.docx
@@ -2062,7 +2062,16 @@
           <w:sz w:val="24"/>
           <w:szCs w:val="24"/>
         </w:rPr>
-        <w:t xml:space="preserve">. Dies kann bei  Lebens- und Rentenversicherungen, je nach Altersgruppe die Nachfrage unterschiedlich beeinflussen. Bei den Zielgruppen 50+ ist der Bedarf an Lebensversicherungsverträgen eher </w:t>
+        <w:t xml:space="preserve">. Dies kann bei  Lebens- und Rentenversicherungen, je nach Altersgruppe die Nachfrage unterschiedlich beeinflussen. </w:t>
+      </w:r>
+      <w:commentRangeStart w:id="8"/>
+      <w:r>
+        <w:rPr>
+          <w:rFonts w:cs="Times New Roman" w:ascii="Times New Roman" w:hAnsi="Times New Roman"/>
+          <w:sz w:val="24"/>
+          <w:szCs w:val="24"/>
+        </w:rPr>
+        <w:t xml:space="preserve">Bei den Zielgruppen 50+ ist der Bedarf an Lebensversicherungsverträgen eher </w:t>
       </w:r>
       <w:r>
         <w:rPr>
@@ -2075,52 +2084,7 @@
         </w:rPr>
         <w:t>rückläufig</w:t>
       </w:r>
-      <w:r>
-        <w:rPr>
-          <w:rFonts w:cs="Times New Roman" w:ascii="Times New Roman" w:hAnsi="Times New Roman"/>
-          <w:sz w:val="24"/>
-          <w:szCs w:val="24"/>
-        </w:rPr>
-        <w:t>. Das Thema Kranken- und Pflegeversicherungen wird für die Menschen im hohen Alter dagegen interessanter,  da sich Ihr Gesundheitszustand zunehmend verschlechtert</w:t>
-      </w:r>
-      <w:r>
-        <w:rPr>
-          <w:rFonts w:cs="Times New Roman" w:ascii="Times New Roman" w:hAnsi="Times New Roman"/>
-          <w:sz w:val="24"/>
-          <w:szCs w:val="24"/>
-          <w:vertAlign w:val="superscript"/>
-        </w:rPr>
-        <w:t>12</w:t>
-      </w:r>
-      <w:r>
-        <w:rPr>
-          <w:rFonts w:cs="Times New Roman" w:ascii="Times New Roman" w:hAnsi="Times New Roman"/>
-          <w:sz w:val="24"/>
-          <w:szCs w:val="24"/>
-        </w:rPr>
-        <w:t xml:space="preserve">. </w:t>
-      </w:r>
-    </w:p>
-    <w:p>
-      <w:pPr>
-        <w:pStyle w:val="KeinLeerraum1"/>
-        <w:spacing w:lineRule="auto" w:line="360"/>
-        <w:jc w:val="both"/>
-        <w:rPr>
-          <w:rFonts w:cs="Times New Roman" w:ascii="Times New Roman" w:hAnsi="Times New Roman"/>
-          <w:sz w:val="24"/>
-          <w:szCs w:val="24"/>
-        </w:rPr>
-      </w:pPr>
-      <w:commentRangeStart w:id="8"/>
-      <w:r>
-        <w:rPr>
-          <w:rFonts w:cs="Times New Roman" w:ascii="Times New Roman" w:hAnsi="Times New Roman"/>
-          <w:sz w:val="24"/>
-          <w:szCs w:val="24"/>
-        </w:rPr>
-        <w:t xml:space="preserve">Die </w:t>
-      </w:r>
+      <w:commentRangeEnd w:id="8"/>
       <w:r>
         <w:rPr>
           <w:rFonts w:cs="Times New Roman" w:ascii="Times New Roman" w:hAnsi="Times New Roman"/>
@@ -2130,85 +2094,6 @@
           <w:sz w:val="24"/>
           <w:szCs w:val="24"/>
         </w:rPr>
-        <w:t>Ab-</w:t>
-      </w:r>
-      <w:r>
-        <w:rPr>
-          <w:rFonts w:cs="Times New Roman" w:ascii="Times New Roman" w:hAnsi="Times New Roman"/>
-          <w:sz w:val="24"/>
-          <w:szCs w:val="24"/>
-        </w:rPr>
-        <w:t xml:space="preserve"> und Zuwanderungszahlen und die regionale Wanderung tragen nach Ansicht vom Statistischen Bundesamt und Birg auch eine wichtige Ursache für die demografische Entwicklung bei.</w:t>
-      </w:r>
-      <w:r>
-        <w:rPr>
-          <w:rFonts w:cs="Times New Roman" w:ascii="Times New Roman" w:hAnsi="Times New Roman"/>
-          <w:sz w:val="24"/>
-          <w:szCs w:val="24"/>
-          <w:vertAlign w:val="superscript"/>
-        </w:rPr>
-        <w:t>13/14</w:t>
-      </w:r>
-      <w:r>
-        <w:rPr>
-          <w:rFonts w:cs="Times New Roman" w:ascii="Times New Roman" w:hAnsi="Times New Roman"/>
-          <w:sz w:val="24"/>
-          <w:szCs w:val="24"/>
-        </w:rPr>
-        <w:t xml:space="preserve"> Seit den siebziger Jahren bis ins Jahr 2003 konnte sich durch Zuwanderung von Ausländern und das Erreichen eines höheren </w:t>
-      </w:r>
-    </w:p>
-    <w:p>
-      <w:pPr>
-        <w:pStyle w:val="KeinLeerraum1"/>
-        <w:spacing w:lineRule="auto" w:line="360"/>
-        <w:jc w:val="both"/>
-        <w:rPr>
-          <w:rFonts w:cs="Times New Roman" w:ascii="Times New Roman" w:hAnsi="Times New Roman"/>
-          <w:sz w:val="24"/>
-          <w:szCs w:val="24"/>
-        </w:rPr>
-      </w:pPr>
-      <w:r>
-        <w:rPr>
-          <w:rFonts w:cs="Times New Roman" w:ascii="Times New Roman" w:hAnsi="Times New Roman"/>
-          <w:sz w:val="24"/>
-          <w:szCs w:val="24"/>
-        </w:rPr>
-        <w:t>Lebensalters die Bevölkerungszahl in Deutschland sich um 4,5 Millionen vergrößern</w:t>
-      </w:r>
-      <w:commentRangeEnd w:id="8"/>
-      <w:r>
-        <w:rPr>
-          <w:rFonts w:cs="Times New Roman" w:ascii="Times New Roman" w:hAnsi="Times New Roman"/>
-          <w:sz w:val="24"/>
-          <w:szCs w:val="24"/>
-        </w:rPr>
-      </w:r>
-      <w:r>
-        <w:rPr>
-          <w:rFonts w:cs="Times New Roman" w:ascii="Times New Roman" w:hAnsi="Times New Roman"/>
-          <w:sz w:val="24"/>
-          <w:szCs w:val="24"/>
-        </w:rPr>
-        <w:commentReference w:id="8"/>
-      </w:r>
-      <w:r>
-        <w:rPr>
-          <w:rFonts w:cs="Times New Roman" w:ascii="Times New Roman" w:hAnsi="Times New Roman"/>
-          <w:sz w:val="24"/>
-          <w:szCs w:val="24"/>
-        </w:rPr>
-        <w:t xml:space="preserve">. </w:t>
-      </w:r>
-      <w:commentRangeStart w:id="9"/>
-      <w:r>
-        <w:rPr>
-          <w:rFonts w:cs="Times New Roman" w:ascii="Times New Roman" w:hAnsi="Times New Roman"/>
-          <w:sz w:val="24"/>
-          <w:szCs w:val="24"/>
-        </w:rPr>
-        <w:t xml:space="preserve">Obwohl </w:t>
       </w:r>
       <w:r>
         <w:rPr>
@@ -2219,15 +2104,53 @@
           <w:sz w:val="24"/>
           <w:szCs w:val="24"/>
         </w:rPr>
-        <w:t>sich</w:t>
-      </w:r>
-      <w:r>
-        <w:rPr>
-          <w:rFonts w:cs="Times New Roman" w:ascii="Times New Roman" w:hAnsi="Times New Roman"/>
-          <w:sz w:val="24"/>
-          <w:szCs w:val="24"/>
-        </w:rPr>
-        <w:t xml:space="preserve"> die Zahl der Geburten, in Bezug auf die Sterbefälle, sich </w:t>
+        <w:commentReference w:id="8"/>
+      </w:r>
+      <w:r>
+        <w:rPr>
+          <w:rFonts w:cs="Times New Roman" w:ascii="Times New Roman" w:hAnsi="Times New Roman"/>
+          <w:sz w:val="24"/>
+          <w:szCs w:val="24"/>
+        </w:rPr>
+        <w:t>. Das Thema Kranken- und Pflegeversicherungen wird für die Menschen im hohen Alter dagegen interessanter,  da sich Ihr Gesundheitszustand zunehmend verschlechtert</w:t>
+      </w:r>
+      <w:r>
+        <w:rPr>
+          <w:rFonts w:cs="Times New Roman" w:ascii="Times New Roman" w:hAnsi="Times New Roman"/>
+          <w:sz w:val="24"/>
+          <w:szCs w:val="24"/>
+          <w:vertAlign w:val="superscript"/>
+        </w:rPr>
+        <w:t>12</w:t>
+      </w:r>
+      <w:r>
+        <w:rPr>
+          <w:rFonts w:cs="Times New Roman" w:ascii="Times New Roman" w:hAnsi="Times New Roman"/>
+          <w:sz w:val="24"/>
+          <w:szCs w:val="24"/>
+        </w:rPr>
+        <w:t xml:space="preserve">. </w:t>
+      </w:r>
+    </w:p>
+    <w:p>
+      <w:pPr>
+        <w:pStyle w:val="KeinLeerraum1"/>
+        <w:spacing w:lineRule="auto" w:line="360"/>
+        <w:jc w:val="both"/>
+        <w:rPr>
+          <w:rFonts w:cs="Times New Roman" w:ascii="Times New Roman" w:hAnsi="Times New Roman"/>
+          <w:sz w:val="24"/>
+          <w:szCs w:val="24"/>
+        </w:rPr>
+      </w:pPr>
+      <w:commentRangeStart w:id="9"/>
+      <w:r>
+        <w:rPr>
+          <w:rFonts w:cs="Times New Roman" w:ascii="Times New Roman" w:hAnsi="Times New Roman"/>
+          <w:sz w:val="24"/>
+          <w:szCs w:val="24"/>
+        </w:rPr>
+        <w:t xml:space="preserve">Die </w:t>
       </w:r>
       <w:r>
         <w:rPr>
@@ -2238,6 +2161,114 @@
           <w:sz w:val="24"/>
           <w:szCs w:val="24"/>
         </w:rPr>
+        <w:t>Ab-</w:t>
+      </w:r>
+      <w:r>
+        <w:rPr>
+          <w:rFonts w:cs="Times New Roman" w:ascii="Times New Roman" w:hAnsi="Times New Roman"/>
+          <w:sz w:val="24"/>
+          <w:szCs w:val="24"/>
+        </w:rPr>
+        <w:t xml:space="preserve"> und Zuwanderungszahlen und die regionale Wanderung tragen nach Ansicht vom Statistischen Bundesamt und Birg auch eine wichtige Ursache für die demografische Entwicklung bei.</w:t>
+      </w:r>
+      <w:r>
+        <w:rPr>
+          <w:rFonts w:cs="Times New Roman" w:ascii="Times New Roman" w:hAnsi="Times New Roman"/>
+          <w:sz w:val="24"/>
+          <w:szCs w:val="24"/>
+          <w:vertAlign w:val="superscript"/>
+        </w:rPr>
+        <w:t>13/14</w:t>
+      </w:r>
+      <w:r>
+        <w:rPr>
+          <w:rFonts w:cs="Times New Roman" w:ascii="Times New Roman" w:hAnsi="Times New Roman"/>
+          <w:sz w:val="24"/>
+          <w:szCs w:val="24"/>
+        </w:rPr>
+        <w:t xml:space="preserve"> Seit den siebziger Jahren bis ins Jahr 2003 konnte sich durch Zuwanderung von Ausländern und das Erreichen eines höheren </w:t>
+      </w:r>
+    </w:p>
+    <w:p>
+      <w:pPr>
+        <w:pStyle w:val="KeinLeerraum1"/>
+        <w:spacing w:lineRule="auto" w:line="360"/>
+        <w:jc w:val="both"/>
+        <w:rPr>
+          <w:rFonts w:cs="Times New Roman" w:ascii="Times New Roman" w:hAnsi="Times New Roman"/>
+          <w:sz w:val="24"/>
+          <w:szCs w:val="24"/>
+        </w:rPr>
+      </w:pPr>
+      <w:r>
+        <w:rPr>
+          <w:rFonts w:cs="Times New Roman" w:ascii="Times New Roman" w:hAnsi="Times New Roman"/>
+          <w:sz w:val="24"/>
+          <w:szCs w:val="24"/>
+        </w:rPr>
+        <w:t>Lebensalters die Bevölkerungszahl in Deutschland sich um 4,5 Millionen vergrößern</w:t>
+      </w:r>
+      <w:commentRangeEnd w:id="9"/>
+      <w:r>
+        <w:rPr>
+          <w:rFonts w:cs="Times New Roman" w:ascii="Times New Roman" w:hAnsi="Times New Roman"/>
+          <w:sz w:val="24"/>
+          <w:szCs w:val="24"/>
+        </w:rPr>
+      </w:r>
+      <w:r>
+        <w:rPr>
+          <w:rFonts w:cs="Times New Roman" w:ascii="Times New Roman" w:hAnsi="Times New Roman"/>
+          <w:sz w:val="24"/>
+          <w:szCs w:val="24"/>
+        </w:rPr>
+        <w:commentReference w:id="9"/>
+      </w:r>
+      <w:r>
+        <w:rPr>
+          <w:rFonts w:cs="Times New Roman" w:ascii="Times New Roman" w:hAnsi="Times New Roman"/>
+          <w:sz w:val="24"/>
+          <w:szCs w:val="24"/>
+        </w:rPr>
+        <w:t xml:space="preserve">. </w:t>
+      </w:r>
+      <w:commentRangeStart w:id="10"/>
+      <w:r>
+        <w:rPr>
+          <w:rFonts w:cs="Times New Roman" w:ascii="Times New Roman" w:hAnsi="Times New Roman"/>
+          <w:sz w:val="24"/>
+          <w:szCs w:val="24"/>
+        </w:rPr>
+        <w:t xml:space="preserve">Obwohl </w:t>
+      </w:r>
+      <w:r>
+        <w:rPr>
+          <w:rFonts w:cs="Times New Roman" w:ascii="Times New Roman" w:hAnsi="Times New Roman"/>
+          <w:b/>
+          <w:bCs/>
+          <w:color w:val="579D1C"/>
+          <w:sz w:val="24"/>
+          <w:szCs w:val="24"/>
+        </w:rPr>
+        <w:t>sich</w:t>
+      </w:r>
+      <w:r>
+        <w:rPr>
+          <w:rFonts w:cs="Times New Roman" w:ascii="Times New Roman" w:hAnsi="Times New Roman"/>
+          <w:sz w:val="24"/>
+          <w:szCs w:val="24"/>
+        </w:rPr>
+        <w:t xml:space="preserve"> die Zahl der Geburten, in Bezug auf die Sterbefälle, sich </w:t>
+      </w:r>
+      <w:r>
+        <w:rPr>
+          <w:rFonts w:cs="Times New Roman" w:ascii="Times New Roman" w:hAnsi="Times New Roman"/>
+          <w:b/>
+          <w:bCs/>
+          <w:color w:val="579D1C"/>
+          <w:sz w:val="24"/>
+          <w:szCs w:val="24"/>
+        </w:rPr>
         <w:t xml:space="preserve">nachteilig </w:t>
       </w:r>
       <w:r>
@@ -2248,21 +2279,21 @@
         </w:rPr>
         <w:t>auswirkte</w:t>
       </w:r>
-      <w:commentRangeEnd w:id="9"/>
-      <w:r>
-        <w:rPr>
-          <w:rFonts w:cs="Times New Roman" w:ascii="Times New Roman" w:hAnsi="Times New Roman"/>
-          <w:sz w:val="24"/>
-          <w:szCs w:val="24"/>
-        </w:rPr>
-      </w:r>
-      <w:r>
-        <w:rPr>
-          <w:rFonts w:cs="Times New Roman" w:ascii="Times New Roman" w:hAnsi="Times New Roman"/>
-          <w:sz w:val="24"/>
-          <w:szCs w:val="24"/>
-        </w:rPr>
-        <w:commentReference w:id="9"/>
+      <w:commentRangeEnd w:id="10"/>
+      <w:r>
+        <w:rPr>
+          <w:rFonts w:cs="Times New Roman" w:ascii="Times New Roman" w:hAnsi="Times New Roman"/>
+          <w:sz w:val="24"/>
+          <w:szCs w:val="24"/>
+        </w:rPr>
+      </w:r>
+      <w:r>
+        <w:rPr>
+          <w:rFonts w:cs="Times New Roman" w:ascii="Times New Roman" w:hAnsi="Times New Roman"/>
+          <w:sz w:val="24"/>
+          <w:szCs w:val="24"/>
+        </w:rPr>
+        <w:commentReference w:id="10"/>
       </w:r>
       <w:r>
         <w:rPr>
@@ -2284,7 +2315,7 @@
           <w:szCs w:val="24"/>
         </w:rPr>
       </w:pPr>
-      <w:commentRangeStart w:id="10"/>
+      <w:commentRangeStart w:id="11"/>
       <w:r>
         <w:rPr>
           <w:rFonts w:cs="Times New Roman" w:ascii="Times New Roman" w:hAnsi="Times New Roman"/>
@@ -2293,21 +2324,21 @@
         </w:rPr>
         <w:t>Dies hat sich seit 2003 gewandelt, der Geburtenrückgang und die Todesfälle zeigten im Verhältnis, einen zu großen Unterschied auf, eine Schmälerung der Bevölkerung ist eingetreten</w:t>
       </w:r>
-      <w:commentRangeEnd w:id="10"/>
-      <w:r>
-        <w:rPr>
-          <w:rFonts w:cs="Times New Roman" w:ascii="Times New Roman" w:hAnsi="Times New Roman"/>
-          <w:sz w:val="24"/>
-          <w:szCs w:val="24"/>
-        </w:rPr>
-      </w:r>
-      <w:r>
-        <w:rPr>
-          <w:rFonts w:cs="Times New Roman" w:ascii="Times New Roman" w:hAnsi="Times New Roman"/>
-          <w:sz w:val="24"/>
-          <w:szCs w:val="24"/>
-        </w:rPr>
-        <w:commentReference w:id="10"/>
+      <w:commentRangeEnd w:id="11"/>
+      <w:r>
+        <w:rPr>
+          <w:rFonts w:cs="Times New Roman" w:ascii="Times New Roman" w:hAnsi="Times New Roman"/>
+          <w:sz w:val="24"/>
+          <w:szCs w:val="24"/>
+        </w:rPr>
+      </w:r>
+      <w:r>
+        <w:rPr>
+          <w:rFonts w:cs="Times New Roman" w:ascii="Times New Roman" w:hAnsi="Times New Roman"/>
+          <w:sz w:val="24"/>
+          <w:szCs w:val="24"/>
+        </w:rPr>
+        <w:commentReference w:id="11"/>
       </w:r>
       <w:r>
         <w:rPr>
@@ -2531,7 +2562,7 @@
           <w:vertAlign w:val="superscript"/>
         </w:rPr>
       </w:pPr>
-      <w:commentRangeStart w:id="11"/>
+      <w:commentRangeStart w:id="12"/>
       <w:r>
         <w:rPr>
           <w:rFonts w:cs="Times New Roman" w:ascii="Times New Roman" w:hAnsi="Times New Roman"/>
@@ -2542,7 +2573,7 @@
         </w:rPr>
         <w:t>Auswirkungen</w:t>
       </w:r>
-      <w:commentRangeEnd w:id="11"/>
+      <w:commentRangeEnd w:id="12"/>
       <w:r>
         <w:rPr>
           <w:rFonts w:cs="Times New Roman" w:ascii="Times New Roman" w:hAnsi="Times New Roman"/>
@@ -2560,7 +2591,7 @@
           <w:sz w:val="24"/>
           <w:szCs w:val="24"/>
         </w:rPr>
-        <w:commentReference w:id="11"/>
+        <w:commentReference w:id="12"/>
       </w:r>
       <w:r>
         <w:rPr>
@@ -2572,7 +2603,7 @@
         </w:rPr>
         <w:t xml:space="preserve"> ergeben sich genauso </w:t>
       </w:r>
-      <w:commentRangeStart w:id="12"/>
+      <w:commentRangeStart w:id="13"/>
       <w:r>
         <w:rPr>
           <w:rFonts w:cs="Times New Roman" w:ascii="Times New Roman" w:hAnsi="Times New Roman"/>
@@ -2583,7 +2614,7 @@
         </w:rPr>
         <w:t>bei den</w:t>
       </w:r>
-      <w:commentRangeEnd w:id="12"/>
+      <w:commentRangeEnd w:id="13"/>
       <w:r>
         <w:rPr>
           <w:rFonts w:cs="Times New Roman" w:ascii="Times New Roman" w:hAnsi="Times New Roman"/>
@@ -2601,7 +2632,7 @@
           <w:sz w:val="24"/>
           <w:szCs w:val="24"/>
         </w:rPr>
-        <w:commentReference w:id="12"/>
+        <w:commentReference w:id="13"/>
       </w:r>
       <w:r>
         <w:rPr>
@@ -3238,7 +3269,7 @@
         </w:rPr>
         <w:t xml:space="preserve">unter Abbildung 1 und 2 ist folgendes ablesbar: </w:t>
       </w:r>
-      <w:commentRangeStart w:id="13"/>
+      <w:commentRangeStart w:id="14"/>
       <w:r>
         <w:rPr>
           <w:rFonts w:cs="Times New Roman" w:ascii="Times New Roman" w:hAnsi="Times New Roman"/>
@@ -3247,21 +3278,21 @@
         </w:rPr>
         <w:t>Die Generation der unter 20 jährigen weist im Jahr 2030 einen Rückgang von 2,1 Millionen aus</w:t>
       </w:r>
-      <w:commentRangeEnd w:id="13"/>
-      <w:r>
-        <w:rPr>
-          <w:rFonts w:cs="Times New Roman" w:ascii="Times New Roman" w:hAnsi="Times New Roman"/>
-          <w:sz w:val="24"/>
-          <w:szCs w:val="24"/>
-        </w:rPr>
-      </w:r>
-      <w:r>
-        <w:rPr>
-          <w:rFonts w:cs="Times New Roman" w:ascii="Times New Roman" w:hAnsi="Times New Roman"/>
-          <w:sz w:val="24"/>
-          <w:szCs w:val="24"/>
-        </w:rPr>
-        <w:commentReference w:id="13"/>
+      <w:commentRangeEnd w:id="14"/>
+      <w:r>
+        <w:rPr>
+          <w:rFonts w:cs="Times New Roman" w:ascii="Times New Roman" w:hAnsi="Times New Roman"/>
+          <w:sz w:val="24"/>
+          <w:szCs w:val="24"/>
+        </w:rPr>
+      </w:r>
+      <w:r>
+        <w:rPr>
+          <w:rFonts w:cs="Times New Roman" w:ascii="Times New Roman" w:hAnsi="Times New Roman"/>
+          <w:sz w:val="24"/>
+          <w:szCs w:val="24"/>
+        </w:rPr>
+        <w:commentReference w:id="14"/>
       </w:r>
       <w:r>
         <w:rPr>
@@ -3601,7 +3632,7 @@
         </w:rPr>
         <w:t xml:space="preserve">Im direkten Vergleich der beiden Grafiken ist zu erkennen, „dass sich die Bevölkerungspyramide in einen Pilz, </w:t>
       </w:r>
-      <w:commentRangeStart w:id="14"/>
+      <w:commentRangeStart w:id="15"/>
       <w:r>
         <w:rPr>
           <w:rFonts w:cs="Times New Roman" w:ascii="Times New Roman" w:hAnsi="Times New Roman"/>
@@ -3610,29 +3641,38 @@
         </w:rPr>
         <w:t>scharfe Zungen sagen in eine Urne</w:t>
       </w:r>
-      <w:commentRangeEnd w:id="14"/>
-      <w:r>
-        <w:rPr>
-          <w:rFonts w:cs="Times New Roman" w:ascii="Times New Roman" w:hAnsi="Times New Roman"/>
-          <w:sz w:val="24"/>
-          <w:szCs w:val="24"/>
-        </w:rPr>
-      </w:r>
-      <w:r>
-        <w:rPr>
-          <w:rFonts w:cs="Times New Roman" w:ascii="Times New Roman" w:hAnsi="Times New Roman"/>
-          <w:sz w:val="24"/>
-          <w:szCs w:val="24"/>
-        </w:rPr>
-        <w:commentReference w:id="14"/>
-      </w:r>
-      <w:r>
-        <w:rPr>
-          <w:rFonts w:cs="Times New Roman" w:ascii="Times New Roman" w:hAnsi="Times New Roman"/>
-          <w:sz w:val="24"/>
-          <w:szCs w:val="24"/>
-        </w:rPr>
-        <w:t xml:space="preserve">, verwandelt hat“. Somit wird die Gesamtbevölkerung später aus mehr älteren als jüngeren </w:t>
+      <w:commentRangeEnd w:id="15"/>
+      <w:r>
+        <w:rPr>
+          <w:rFonts w:cs="Times New Roman" w:ascii="Times New Roman" w:hAnsi="Times New Roman"/>
+          <w:sz w:val="24"/>
+          <w:szCs w:val="24"/>
+        </w:rPr>
+      </w:r>
+      <w:r>
+        <w:rPr>
+          <w:rFonts w:cs="Times New Roman" w:ascii="Times New Roman" w:hAnsi="Times New Roman"/>
+          <w:sz w:val="24"/>
+          <w:szCs w:val="24"/>
+        </w:rPr>
+        <w:commentReference w:id="15"/>
+      </w:r>
+      <w:r>
+        <w:rPr>
+          <w:rFonts w:cs="Times New Roman" w:ascii="Times New Roman" w:hAnsi="Times New Roman"/>
+          <w:sz w:val="24"/>
+          <w:szCs w:val="24"/>
+        </w:rPr>
+        <w:t xml:space="preserve">, verwandelt hat“. </w:t>
+      </w:r>
+      <w:commentRangeStart w:id="16"/>
+      <w:r>
+        <w:rPr>
+          <w:rFonts w:cs="Times New Roman" w:ascii="Times New Roman" w:hAnsi="Times New Roman"/>
+          <w:sz w:val="24"/>
+          <w:szCs w:val="24"/>
+        </w:rPr>
+        <w:t xml:space="preserve">Somit wird die Gesamtbevölkerung später aus mehr älteren als jüngeren </w:t>
       </w:r>
       <w:r>
         <w:rPr>
@@ -3653,6 +3693,22 @@
         </w:rPr>
         <w:t>bestehen</w:t>
       </w:r>
+      <w:commentRangeEnd w:id="16"/>
+      <w:r>
+        <w:rPr>
+          <w:rFonts w:cs="Times New Roman" w:ascii="Times New Roman" w:hAnsi="Times New Roman"/>
+          <w:sz w:val="24"/>
+          <w:szCs w:val="24"/>
+        </w:rPr>
+      </w:r>
+      <w:r>
+        <w:rPr>
+          <w:rFonts w:cs="Times New Roman" w:ascii="Times New Roman" w:hAnsi="Times New Roman"/>
+          <w:sz w:val="24"/>
+          <w:szCs w:val="24"/>
+        </w:rPr>
+        <w:commentReference w:id="16"/>
+      </w:r>
       <w:r>
         <w:rPr>
           <w:rFonts w:cs="Times New Roman" w:ascii="Times New Roman" w:hAnsi="Times New Roman"/>
@@ -4081,7 +4137,7 @@
           <w:vertAlign w:val="superscript"/>
         </w:rPr>
       </w:pPr>
-      <w:commentRangeStart w:id="15"/>
+      <w:commentRangeStart w:id="17"/>
       <w:r>
         <w:rPr>
           <w:rFonts w:cs="Times New Roman" w:ascii="Times New Roman" w:hAnsi="Times New Roman"/>
@@ -4090,21 +4146,21 @@
         </w:rPr>
         <w:t>Die zunehmenden Probleme der Sozialversicherungssysteme, schaffen eine Gelegenheit für die Bevölkerung sich nach Ihren individuellen Wünschen privat abzusichern und stellen gleichzeitig eine Herausforderung dar, diesen Schritt zu tun. Das gilt für Firmenkunden genauso, wie für den privaten Anleger. Den im Gegensatz zu den Sozialversicherungssystemen die eine Pflichtversicherung für die Bürger darstellen, ist die private Vorsorge eine freiwillige Entscheidung jedes einzelnen</w:t>
       </w:r>
-      <w:commentRangeEnd w:id="15"/>
-      <w:r>
-        <w:rPr>
-          <w:rFonts w:cs="Times New Roman" w:ascii="Times New Roman" w:hAnsi="Times New Roman"/>
-          <w:sz w:val="24"/>
-          <w:szCs w:val="24"/>
-        </w:rPr>
-      </w:r>
-      <w:r>
-        <w:rPr>
-          <w:rFonts w:cs="Times New Roman" w:ascii="Times New Roman" w:hAnsi="Times New Roman"/>
-          <w:sz w:val="24"/>
-          <w:szCs w:val="24"/>
-        </w:rPr>
-        <w:commentReference w:id="15"/>
+      <w:commentRangeEnd w:id="17"/>
+      <w:r>
+        <w:rPr>
+          <w:rFonts w:cs="Times New Roman" w:ascii="Times New Roman" w:hAnsi="Times New Roman"/>
+          <w:sz w:val="24"/>
+          <w:szCs w:val="24"/>
+        </w:rPr>
+      </w:r>
+      <w:r>
+        <w:rPr>
+          <w:rFonts w:cs="Times New Roman" w:ascii="Times New Roman" w:hAnsi="Times New Roman"/>
+          <w:sz w:val="24"/>
+          <w:szCs w:val="24"/>
+        </w:rPr>
+        <w:commentReference w:id="17"/>
       </w:r>
       <w:r>
         <w:rPr>
@@ -4221,7 +4277,7 @@
         </w:rPr>
         <w:t xml:space="preserve">Älteren den Ruhestand. </w:t>
       </w:r>
-      <w:commentRangeStart w:id="16"/>
+      <w:commentRangeStart w:id="18"/>
       <w:r>
         <w:rPr>
           <w:rFonts w:cs="Times New Roman" w:ascii="Times New Roman" w:hAnsi="Times New Roman"/>
@@ -4274,21 +4330,21 @@
         </w:rPr>
         <w:t>, sich auf einen Erwerbstätigen pro Rentner reduzieren wird</w:t>
       </w:r>
-      <w:commentRangeEnd w:id="16"/>
-      <w:r>
-        <w:rPr>
-          <w:rFonts w:cs="Times New Roman" w:ascii="Times New Roman" w:hAnsi="Times New Roman"/>
-          <w:sz w:val="24"/>
-          <w:szCs w:val="24"/>
-        </w:rPr>
-      </w:r>
-      <w:r>
-        <w:rPr>
-          <w:rFonts w:cs="Times New Roman" w:ascii="Times New Roman" w:hAnsi="Times New Roman"/>
-          <w:sz w:val="24"/>
-          <w:szCs w:val="24"/>
-        </w:rPr>
-        <w:commentReference w:id="16"/>
+      <w:commentRangeEnd w:id="18"/>
+      <w:r>
+        <w:rPr>
+          <w:rFonts w:cs="Times New Roman" w:ascii="Times New Roman" w:hAnsi="Times New Roman"/>
+          <w:sz w:val="24"/>
+          <w:szCs w:val="24"/>
+        </w:rPr>
+      </w:r>
+      <w:r>
+        <w:rPr>
+          <w:rFonts w:cs="Times New Roman" w:ascii="Times New Roman" w:hAnsi="Times New Roman"/>
+          <w:sz w:val="24"/>
+          <w:szCs w:val="24"/>
+        </w:rPr>
+        <w:commentReference w:id="18"/>
       </w:r>
       <w:r>
         <w:rPr>
@@ -4390,7 +4446,18 @@
           <w:sz w:val="24"/>
           <w:szCs w:val="24"/>
         </w:rPr>
-        <w:t xml:space="preserve"> wurde eingeführt, dies besagt die Höhe der jährlichen Rentenanpassungen werden sich der negativen Entwicklung der Altersstruktur anpassen</w:t>
+        <w:t xml:space="preserve"> wurde eingeführt, dies besagt die Höhe der jährlichen Rentenanpassungen werden sich der negativen Entwicklung der Altersstruktur </w:t>
+      </w:r>
+      <w:r>
+        <w:rPr>
+          <w:rFonts w:cs="Times New Roman" w:ascii="Times New Roman" w:hAnsi="Times New Roman"/>
+          <w:b/>
+          <w:bCs/>
+          <w:color w:val="579D1C"/>
+          <w:sz w:val="24"/>
+          <w:szCs w:val="24"/>
+        </w:rPr>
+        <w:t>angleichen</w:t>
       </w:r>
       <w:r>
         <w:rPr>
@@ -4421,7 +4488,7 @@
           <w:szCs w:val="24"/>
         </w:rPr>
       </w:pPr>
-      <w:commentRangeStart w:id="17"/>
+      <w:commentRangeStart w:id="19"/>
       <w:r>
         <w:rPr>
           <w:rFonts w:cs="Times New Roman" w:ascii="Times New Roman" w:hAnsi="Times New Roman"/>
@@ -4430,21 +4497,21 @@
         </w:rPr>
         <w:t>Daraus lässt sich folgendes ableiten</w:t>
       </w:r>
-      <w:commentRangeEnd w:id="17"/>
-      <w:r>
-        <w:rPr>
-          <w:rFonts w:cs="Times New Roman" w:ascii="Times New Roman" w:hAnsi="Times New Roman"/>
-          <w:sz w:val="24"/>
-          <w:szCs w:val="24"/>
-        </w:rPr>
-      </w:r>
-      <w:r>
-        <w:rPr>
-          <w:rFonts w:cs="Times New Roman" w:ascii="Times New Roman" w:hAnsi="Times New Roman"/>
-          <w:sz w:val="24"/>
-          <w:szCs w:val="24"/>
-        </w:rPr>
-        <w:commentReference w:id="17"/>
+      <w:commentRangeEnd w:id="19"/>
+      <w:r>
+        <w:rPr>
+          <w:rFonts w:cs="Times New Roman" w:ascii="Times New Roman" w:hAnsi="Times New Roman"/>
+          <w:sz w:val="24"/>
+          <w:szCs w:val="24"/>
+        </w:rPr>
+      </w:r>
+      <w:r>
+        <w:rPr>
+          <w:rFonts w:cs="Times New Roman" w:ascii="Times New Roman" w:hAnsi="Times New Roman"/>
+          <w:sz w:val="24"/>
+          <w:szCs w:val="24"/>
+        </w:rPr>
+        <w:commentReference w:id="19"/>
       </w:r>
       <w:r>
         <w:rPr>
@@ -4454,7 +4521,7 @@
         </w:rPr>
         <w:t xml:space="preserve">: </w:t>
       </w:r>
-      <w:commentRangeStart w:id="18"/>
+      <w:commentRangeStart w:id="20"/>
       <w:r>
         <w:rPr>
           <w:rFonts w:cs="Times New Roman" w:ascii="Times New Roman" w:hAnsi="Times New Roman"/>
@@ -4463,21 +4530,21 @@
         </w:rPr>
         <w:t>Die Bürger werden in den kommenden Jahren immer später in den Altersruhestand treten können und dennoch wird die Rentenleistung nicht ausreichen</w:t>
       </w:r>
-      <w:commentRangeEnd w:id="18"/>
-      <w:r>
-        <w:rPr>
-          <w:rFonts w:cs="Times New Roman" w:ascii="Times New Roman" w:hAnsi="Times New Roman"/>
-          <w:sz w:val="24"/>
-          <w:szCs w:val="24"/>
-        </w:rPr>
-      </w:r>
-      <w:r>
-        <w:rPr>
-          <w:rFonts w:cs="Times New Roman" w:ascii="Times New Roman" w:hAnsi="Times New Roman"/>
-          <w:sz w:val="24"/>
-          <w:szCs w:val="24"/>
-        </w:rPr>
-        <w:commentReference w:id="18"/>
+      <w:commentRangeEnd w:id="20"/>
+      <w:r>
+        <w:rPr>
+          <w:rFonts w:cs="Times New Roman" w:ascii="Times New Roman" w:hAnsi="Times New Roman"/>
+          <w:sz w:val="24"/>
+          <w:szCs w:val="24"/>
+        </w:rPr>
+      </w:r>
+      <w:r>
+        <w:rPr>
+          <w:rFonts w:cs="Times New Roman" w:ascii="Times New Roman" w:hAnsi="Times New Roman"/>
+          <w:sz w:val="24"/>
+          <w:szCs w:val="24"/>
+        </w:rPr>
+        <w:commentReference w:id="20"/>
       </w:r>
       <w:r>
         <w:rPr>
@@ -4526,7 +4593,7 @@
         </w:rPr>
         <w:t xml:space="preserve">Um diesem </w:t>
       </w:r>
-      <w:commentRangeStart w:id="19"/>
+      <w:commentRangeStart w:id="21"/>
       <w:r>
         <w:rPr>
           <w:rFonts w:cs="Times New Roman" w:ascii="Times New Roman" w:hAnsi="Times New Roman"/>
@@ -4535,29 +4602,95 @@
         </w:rPr>
         <w:t>Rückschritt</w:t>
       </w:r>
-      <w:commentRangeEnd w:id="19"/>
-      <w:r>
-        <w:rPr>
-          <w:rFonts w:cs="Times New Roman" w:ascii="Times New Roman" w:hAnsi="Times New Roman"/>
-          <w:sz w:val="24"/>
-          <w:szCs w:val="24"/>
-        </w:rPr>
-      </w:r>
-      <w:r>
-        <w:rPr>
-          <w:rFonts w:cs="Times New Roman" w:ascii="Times New Roman" w:hAnsi="Times New Roman"/>
-          <w:sz w:val="24"/>
-          <w:szCs w:val="24"/>
-        </w:rPr>
-        <w:commentReference w:id="19"/>
-      </w:r>
-      <w:r>
-        <w:rPr>
-          <w:rFonts w:cs="Times New Roman" w:ascii="Times New Roman" w:hAnsi="Times New Roman"/>
-          <w:sz w:val="24"/>
-          <w:szCs w:val="24"/>
-        </w:rPr>
-        <w:t xml:space="preserve"> entgegen zu wirken hat der Staat eingegriffen und unterstützt die Versicherungsbranche mit neuen Gesetzen, bei dem Thema Altersvorsorge. 2001 wurde das Altersvermögensgesetz (AVmG)</w:t>
+      <w:commentRangeEnd w:id="21"/>
+      <w:r>
+        <w:rPr>
+          <w:rFonts w:cs="Times New Roman" w:ascii="Times New Roman" w:hAnsi="Times New Roman"/>
+          <w:sz w:val="24"/>
+          <w:szCs w:val="24"/>
+        </w:rPr>
+      </w:r>
+      <w:r>
+        <w:rPr>
+          <w:rFonts w:cs="Times New Roman" w:ascii="Times New Roman" w:hAnsi="Times New Roman"/>
+          <w:sz w:val="24"/>
+          <w:szCs w:val="24"/>
+        </w:rPr>
+        <w:commentReference w:id="21"/>
+      </w:r>
+      <w:r>
+        <w:rPr>
+          <w:rFonts w:cs="Times New Roman" w:ascii="Times New Roman" w:hAnsi="Times New Roman"/>
+          <w:sz w:val="24"/>
+          <w:szCs w:val="24"/>
+        </w:rPr>
+        <w:t xml:space="preserve"> entgegen zu wirken hat der Staat eingegriffen und unterstützt die Versicherungsbranche mit neuen Gesetzen, bei dem Thema Altersvorsorge. </w:t>
+      </w:r>
+      <w:commentRangeStart w:id="22"/>
+      <w:r>
+        <w:rPr>
+          <w:rFonts w:cs="Times New Roman" w:ascii="Times New Roman" w:hAnsi="Times New Roman"/>
+          <w:sz w:val="24"/>
+          <w:szCs w:val="24"/>
+        </w:rPr>
+        <w:t>2001</w:t>
+      </w:r>
+      <w:commentRangeEnd w:id="22"/>
+      <w:r>
+        <w:rPr>
+          <w:rFonts w:cs="Times New Roman" w:ascii="Times New Roman" w:hAnsi="Times New Roman"/>
+          <w:sz w:val="24"/>
+          <w:szCs w:val="24"/>
+        </w:rPr>
+      </w:r>
+      <w:r>
+        <w:rPr>
+          <w:rFonts w:cs="Times New Roman" w:ascii="Times New Roman" w:hAnsi="Times New Roman"/>
+          <w:sz w:val="24"/>
+          <w:szCs w:val="24"/>
+        </w:rPr>
+        <w:commentReference w:id="22"/>
+      </w:r>
+      <w:r>
+        <w:rPr>
+          <w:rFonts w:cs="Times New Roman" w:ascii="Times New Roman" w:hAnsi="Times New Roman"/>
+          <w:sz w:val="24"/>
+          <w:szCs w:val="24"/>
+        </w:rPr>
+        <w:t xml:space="preserve"> wurde das Altersvermögensgesetz (</w:t>
+      </w:r>
+      <w:commentRangeStart w:id="23"/>
+      <w:r>
+        <w:rPr>
+          <w:rFonts w:cs="Times New Roman" w:ascii="Times New Roman" w:hAnsi="Times New Roman"/>
+          <w:sz w:val="24"/>
+          <w:szCs w:val="24"/>
+        </w:rPr>
+        <w:t>AVmG</w:t>
+      </w:r>
+      <w:commentRangeEnd w:id="23"/>
+      <w:r>
+        <w:rPr>
+          <w:rFonts w:cs="Times New Roman" w:ascii="Times New Roman" w:hAnsi="Times New Roman"/>
+          <w:sz w:val="24"/>
+          <w:szCs w:val="24"/>
+        </w:rPr>
+      </w:r>
+      <w:r>
+        <w:rPr>
+          <w:rFonts w:cs="Times New Roman" w:ascii="Times New Roman" w:hAnsi="Times New Roman"/>
+          <w:sz w:val="24"/>
+          <w:szCs w:val="24"/>
+        </w:rPr>
+        <w:commentReference w:id="23"/>
+      </w:r>
+      <w:r>
+        <w:rPr>
+          <w:rFonts w:cs="Times New Roman" w:ascii="Times New Roman" w:hAnsi="Times New Roman"/>
+          <w:sz w:val="24"/>
+          <w:szCs w:val="24"/>
+        </w:rPr>
+        <w:t>)</w:t>
       </w:r>
       <w:r>
         <w:rPr>
@@ -4685,7 +4818,7 @@
         </w:rPr>
         <w:t xml:space="preserve">. </w:t>
       </w:r>
-      <w:commentRangeStart w:id="20"/>
+      <w:commentRangeStart w:id="24"/>
       <w:r>
         <w:rPr>
           <w:rFonts w:cs="Times New Roman" w:ascii="Times New Roman" w:hAnsi="Times New Roman"/>
@@ -4694,21 +4827,21 @@
         </w:rPr>
         <w:t>Jeder bekommt somit die Möglichkeit, anhand staatlicher Fördermaßnahmen etwas für seine Altersvorsorge zu tun</w:t>
       </w:r>
-      <w:commentRangeEnd w:id="20"/>
-      <w:r>
-        <w:rPr>
-          <w:rFonts w:cs="Times New Roman" w:ascii="Times New Roman" w:hAnsi="Times New Roman"/>
-          <w:sz w:val="24"/>
-          <w:szCs w:val="24"/>
-        </w:rPr>
-      </w:r>
-      <w:r>
-        <w:rPr>
-          <w:rFonts w:cs="Times New Roman" w:ascii="Times New Roman" w:hAnsi="Times New Roman"/>
-          <w:sz w:val="24"/>
-          <w:szCs w:val="24"/>
-        </w:rPr>
-        <w:commentReference w:id="20"/>
+      <w:commentRangeEnd w:id="24"/>
+      <w:r>
+        <w:rPr>
+          <w:rFonts w:cs="Times New Roman" w:ascii="Times New Roman" w:hAnsi="Times New Roman"/>
+          <w:sz w:val="24"/>
+          <w:szCs w:val="24"/>
+        </w:rPr>
+      </w:r>
+      <w:r>
+        <w:rPr>
+          <w:rFonts w:cs="Times New Roman" w:ascii="Times New Roman" w:hAnsi="Times New Roman"/>
+          <w:sz w:val="24"/>
+          <w:szCs w:val="24"/>
+        </w:rPr>
+        <w:commentReference w:id="24"/>
       </w:r>
       <w:r>
         <w:rPr>
@@ -4758,7 +4891,7 @@
           <w:szCs w:val="24"/>
         </w:rPr>
       </w:pPr>
-      <w:commentRangeStart w:id="21"/>
+      <w:commentRangeStart w:id="25"/>
       <w:r>
         <w:rPr>
           <w:rFonts w:cs="Times New Roman" w:ascii="Times New Roman" w:hAnsi="Times New Roman"/>
@@ -4767,21 +4900,21 @@
         </w:rPr>
         <w:t>Die weiteren Zweige der Sozialversicherung wie die Gesetzliche Kranken- und Pflegeversicherung (GKV, GPV) deuten gleichfalls auf unzureichende Versorgung hin</w:t>
       </w:r>
-      <w:commentRangeEnd w:id="21"/>
-      <w:r>
-        <w:rPr>
-          <w:rFonts w:cs="Times New Roman" w:ascii="Times New Roman" w:hAnsi="Times New Roman"/>
-          <w:sz w:val="24"/>
-          <w:szCs w:val="24"/>
-        </w:rPr>
-      </w:r>
-      <w:r>
-        <w:rPr>
-          <w:rFonts w:cs="Times New Roman" w:ascii="Times New Roman" w:hAnsi="Times New Roman"/>
-          <w:sz w:val="24"/>
-          <w:szCs w:val="24"/>
-        </w:rPr>
-        <w:commentReference w:id="21"/>
+      <w:commentRangeEnd w:id="25"/>
+      <w:r>
+        <w:rPr>
+          <w:rFonts w:cs="Times New Roman" w:ascii="Times New Roman" w:hAnsi="Times New Roman"/>
+          <w:sz w:val="24"/>
+          <w:szCs w:val="24"/>
+        </w:rPr>
+      </w:r>
+      <w:r>
+        <w:rPr>
+          <w:rFonts w:cs="Times New Roman" w:ascii="Times New Roman" w:hAnsi="Times New Roman"/>
+          <w:sz w:val="24"/>
+          <w:szCs w:val="24"/>
+        </w:rPr>
+        <w:commentReference w:id="25"/>
       </w:r>
       <w:r>
         <w:rPr>
@@ -5291,7 +5424,7 @@
         </w:rPr>
         <w:t xml:space="preserve">Abschließend zu diesem Kapitel kann davon ausgegangen werden, dass die Nachfrage nach Versicherungen steigen wird. Insbesondere in den Lebens-, Kranken- und Pflegeversicherungssparten ist ein erhöhter Bedarf abzuleiten. </w:t>
       </w:r>
-      <w:commentRangeStart w:id="22"/>
+      <w:commentRangeStart w:id="26"/>
       <w:r>
         <w:rPr>
           <w:rFonts w:cs="Times New Roman" w:ascii="Times New Roman" w:hAnsi="Times New Roman"/>
@@ -5317,21 +5450,21 @@
         </w:rPr>
         <w:t>als Kundengruppe zwischen 50 und 80 Jahren, erfordern beim Versicherungsberater entsprechende Kompetenzen und individuellere Lösungen</w:t>
       </w:r>
-      <w:commentRangeEnd w:id="22"/>
-      <w:r>
-        <w:rPr>
-          <w:rFonts w:cs="Times New Roman" w:ascii="Times New Roman" w:hAnsi="Times New Roman"/>
-          <w:sz w:val="24"/>
-          <w:szCs w:val="24"/>
-        </w:rPr>
-      </w:r>
-      <w:r>
-        <w:rPr>
-          <w:rFonts w:cs="Times New Roman" w:ascii="Times New Roman" w:hAnsi="Times New Roman"/>
-          <w:sz w:val="24"/>
-          <w:szCs w:val="24"/>
-        </w:rPr>
-        <w:commentReference w:id="22"/>
+      <w:commentRangeEnd w:id="26"/>
+      <w:r>
+        <w:rPr>
+          <w:rFonts w:cs="Times New Roman" w:ascii="Times New Roman" w:hAnsi="Times New Roman"/>
+          <w:sz w:val="24"/>
+          <w:szCs w:val="24"/>
+        </w:rPr>
+      </w:r>
+      <w:r>
+        <w:rPr>
+          <w:rFonts w:cs="Times New Roman" w:ascii="Times New Roman" w:hAnsi="Times New Roman"/>
+          <w:sz w:val="24"/>
+          <w:szCs w:val="24"/>
+        </w:rPr>
+        <w:commentReference w:id="26"/>
       </w:r>
       <w:r>
         <w:rPr>
@@ -6324,7 +6457,40 @@
       </w:r>
     </w:p>
   </w:comment>
-  <w:comment w:id="8" w:author="Pascal Bernhard" w:date="2015-03-03T17:21:52Z" w:initials="">
+  <w:comment w:id="8" w:author="Pascal Bernhard" w:date="2015-03-04T12:48:49Z" w:initials="">
+    <w:p>
+      <w:r>
+        <w:rPr>
+          <w:rFonts w:eastAsia="WenQuanYi Zen Hei" w:cs="Calibri" w:ascii="Cantarell" w:hAnsi="Cantarell"/>
+          <w:b w:val="false"/>
+          <w:bCs w:val="false"/>
+          <w:i w:val="false"/>
+          <w:iCs w:val="false"/>
+          <w:caps w:val="false"/>
+          <w:smallCaps w:val="false"/>
+          <w:strike w:val="false"/>
+          <w:dstrike w:val="false"/>
+          <w:outline w:val="false"/>
+          <w:shadow w:val="false"/>
+          <w:emboss w:val="false"/>
+          <w:imprint w:val="false"/>
+          <w:color w:val="auto"/>
+          <w:spacing w:val="0"/>
+          <w:w w:val="100"/>
+          <w:position w:val="0"/>
+          <w:sz w:val="20"/>
+          <w:sz w:val="20"/>
+          <w:szCs w:val="22"/>
+          <w:u w:val="none"/>
+          <w:vertAlign w:val="baseline"/>
+          <w:em w:val="none"/>
+          <w:lang w:val="de-DE" w:eastAsia="en-US" w:bidi="ar-SA"/>
+        </w:rPr>
+        <w:t>Hier noch mal erläutern, weshalb für diese Personengruppe der Neuabschluss von Lebensversicherungen unattraktiv ist. Ist offensichtlich, solltest Du aber trotzdem noch mal erwähnen</w:t>
+      </w:r>
+    </w:p>
+  </w:comment>
+  <w:comment w:id="9" w:author="Pascal Bernhard" w:date="2015-03-03T17:21:52Z" w:initials="">
     <w:p>
       <w:r>
         <w:rPr>
@@ -6357,7 +6523,7 @@
       </w:r>
     </w:p>
   </w:comment>
-  <w:comment w:id="9" w:author="Pascal Bernhard" w:date="2015-03-03T17:22:55Z" w:initials="">
+  <w:comment w:id="10" w:author="Pascal Bernhard" w:date="2015-03-03T17:22:55Z" w:initials="">
     <w:p>
       <w:r>
         <w:rPr>
@@ -6390,7 +6556,7 @@
       </w:r>
     </w:p>
   </w:comment>
-  <w:comment w:id="10" w:author="Pascal Bernhard" w:date="2015-03-03T17:24:53Z" w:initials="">
+  <w:comment w:id="11" w:author="Pascal Bernhard" w:date="2015-03-03T17:24:53Z" w:initials="">
     <w:p>
       <w:r>
         <w:rPr>
@@ -6454,7 +6620,7 @@
       </w:r>
     </w:p>
   </w:comment>
-  <w:comment w:id="11" w:author="Pascal Bernhard" w:date="2015-03-03T17:30:28Z" w:initials="">
+  <w:comment w:id="12" w:author="Pascal Bernhard" w:date="2015-03-03T17:30:28Z" w:initials="">
     <w:p>
       <w:r>
         <w:rPr>
@@ -6487,7 +6653,7 @@
       </w:r>
     </w:p>
   </w:comment>
-  <w:comment w:id="12" w:author="Pascal Bernhard" w:date="2015-03-03T17:30:45Z" w:initials="">
+  <w:comment w:id="13" w:author="Pascal Bernhard" w:date="2015-03-03T17:30:45Z" w:initials="">
     <w:p>
       <w:r>
         <w:rPr>
@@ -6520,7 +6686,7 @@
       </w:r>
     </w:p>
   </w:comment>
-  <w:comment w:id="13" w:author="Pascal Bernhard" w:date="2015-03-03T17:33:53Z" w:initials="">
+  <w:comment w:id="14" w:author="Pascal Bernhard" w:date="2015-03-03T17:33:53Z" w:initials="">
     <w:p>
       <w:r>
         <w:rPr>
@@ -6553,7 +6719,7 @@
       </w:r>
     </w:p>
   </w:comment>
-  <w:comment w:id="14" w:author="Pascal Bernhard" w:date="2015-03-03T17:37:20Z" w:initials="">
+  <w:comment w:id="15" w:author="Pascal Bernhard" w:date="2015-03-03T17:37:20Z" w:initials="">
     <w:p>
       <w:r>
         <w:rPr>
@@ -6586,7 +6752,40 @@
       </w:r>
     </w:p>
   </w:comment>
-  <w:comment w:id="15" w:author="Pascal Bernhard" w:date="2015-03-03T17:45:36Z" w:initials="">
+  <w:comment w:id="16" w:author="Pascal Bernhard" w:date="2015-03-04T12:47:19Z" w:initials="">
+    <w:p>
+      <w:r>
+        <w:rPr>
+          <w:rFonts w:eastAsia="WenQuanYi Zen Hei" w:cs="Calibri" w:ascii="Cantarell" w:hAnsi="Cantarell"/>
+          <w:b w:val="false"/>
+          <w:bCs w:val="false"/>
+          <w:i w:val="false"/>
+          <w:iCs w:val="false"/>
+          <w:caps w:val="false"/>
+          <w:smallCaps w:val="false"/>
+          <w:strike w:val="false"/>
+          <w:dstrike w:val="false"/>
+          <w:outline w:val="false"/>
+          <w:shadow w:val="false"/>
+          <w:emboss w:val="false"/>
+          <w:imprint w:val="false"/>
+          <w:color w:val="auto"/>
+          <w:spacing w:val="0"/>
+          <w:w w:val="100"/>
+          <w:position w:val="0"/>
+          <w:sz w:val="20"/>
+          <w:sz w:val="20"/>
+          <w:szCs w:val="22"/>
+          <w:u w:val="none"/>
+          <w:vertAlign w:val="baseline"/>
+          <w:em w:val="none"/>
+          <w:lang w:val="de-DE" w:eastAsia="en-US" w:bidi="ar-SA"/>
+        </w:rPr>
+        <w:t>Hier vielleicht noch mal sagen, was dies konkret für die Gesellschaft bedeutet. Weniger Arbeitnehmer, weniger Beitragszahler, mehr Rentenempfänger, mehr abhängige, teilweise pflegebedürftige Personen</w:t>
+      </w:r>
+    </w:p>
+  </w:comment>
+  <w:comment w:id="17" w:author="Pascal Bernhard" w:date="2015-03-03T17:45:36Z" w:initials="">
     <w:p>
       <w:r>
         <w:rPr>
@@ -6619,7 +6818,7 @@
       </w:r>
     </w:p>
   </w:comment>
-  <w:comment w:id="16" w:author="Pascal Bernhard" w:date="2015-03-03T17:49:19Z" w:initials="">
+  <w:comment w:id="18" w:author="Pascal Bernhard" w:date="2015-03-03T17:49:19Z" w:initials="">
     <w:p>
       <w:r>
         <w:rPr>
@@ -6652,7 +6851,7 @@
       </w:r>
     </w:p>
   </w:comment>
-  <w:comment w:id="17" w:author="Pascal Bernhard" w:date="2015-03-04T11:23:13Z" w:initials="">
+  <w:comment w:id="19" w:author="Pascal Bernhard" w:date="2015-03-04T11:23:13Z" w:initials="">
     <w:p>
       <w:r>
         <w:rPr>
@@ -6685,7 +6884,7 @@
       </w:r>
     </w:p>
   </w:comment>
-  <w:comment w:id="18" w:author="Pascal Bernhard" w:date="2015-03-04T11:21:18Z" w:initials="">
+  <w:comment w:id="20" w:author="Pascal Bernhard" w:date="2015-03-04T11:21:18Z" w:initials="">
     <w:p>
       <w:r>
         <w:rPr>
@@ -6718,7 +6917,7 @@
       </w:r>
     </w:p>
   </w:comment>
-  <w:comment w:id="19" w:author="Pascal Bernhard" w:date="2015-03-04T12:23:53Z" w:initials="">
+  <w:comment w:id="21" w:author="Pascal Bernhard" w:date="2015-03-04T12:23:53Z" w:initials="">
     <w:p>
       <w:r>
         <w:rPr>
@@ -6751,7 +6950,7 @@
       </w:r>
     </w:p>
   </w:comment>
-  <w:comment w:id="20" w:author="Pascal Bernhard" w:date="2015-03-04T12:25:36Z" w:initials="">
+  <w:comment w:id="22" w:author="Pascal Bernhard" w:date="2015-03-04T12:45:28Z" w:initials="">
     <w:p>
       <w:r>
         <w:rPr>
@@ -6780,11 +6979,11 @@
           <w:em w:val="none"/>
           <w:lang w:val="de-DE" w:eastAsia="en-US" w:bidi="ar-SA"/>
         </w:rPr>
-        <w:t>Eher: private Vorsorge wird attraktiver, das war ja davor auch schon möglich, lohnte sich aber nicht so</w:t>
+        <w:t>Sätze nicht mit Zahlen beginnen</w:t>
       </w:r>
     </w:p>
   </w:comment>
-  <w:comment w:id="21" w:author="Pascal Bernhard" w:date="2015-03-04T12:27:28Z" w:initials="">
+  <w:comment w:id="23" w:author="Pascal Bernhard" w:date="2015-03-04T12:42:10Z" w:initials="">
     <w:p>
       <w:r>
         <w:rPr>
@@ -6813,11 +7012,77 @@
           <w:em w:val="none"/>
           <w:lang w:val="de-DE" w:eastAsia="en-US" w:bidi="ar-SA"/>
         </w:rPr>
+        <w:t>Die Gesetze musst Du genau zitieren. Das ist eine etwas aufwendige, nervende Angelegenheit. Siehe Link in Email</w:t>
+      </w:r>
+    </w:p>
+  </w:comment>
+  <w:comment w:id="24" w:author="Pascal Bernhard" w:date="2015-03-04T12:25:36Z" w:initials="">
+    <w:p>
+      <w:r>
+        <w:rPr>
+          <w:rFonts w:eastAsia="WenQuanYi Zen Hei" w:cs="Calibri" w:ascii="Cantarell" w:hAnsi="Cantarell"/>
+          <w:b w:val="false"/>
+          <w:bCs w:val="false"/>
+          <w:i w:val="false"/>
+          <w:iCs w:val="false"/>
+          <w:caps w:val="false"/>
+          <w:smallCaps w:val="false"/>
+          <w:strike w:val="false"/>
+          <w:dstrike w:val="false"/>
+          <w:outline w:val="false"/>
+          <w:shadow w:val="false"/>
+          <w:emboss w:val="false"/>
+          <w:imprint w:val="false"/>
+          <w:color w:val="auto"/>
+          <w:spacing w:val="0"/>
+          <w:w w:val="100"/>
+          <w:position w:val="0"/>
+          <w:sz w:val="20"/>
+          <w:sz w:val="20"/>
+          <w:szCs w:val="22"/>
+          <w:u w:val="none"/>
+          <w:vertAlign w:val="baseline"/>
+          <w:em w:val="none"/>
+          <w:lang w:val="de-DE" w:eastAsia="en-US" w:bidi="ar-SA"/>
+        </w:rPr>
+        <w:t>Eher: private Vorsorge wird attraktiver, das war ja davor auch schon möglich, lohnte sich aber nicht so</w:t>
+      </w:r>
+    </w:p>
+  </w:comment>
+  <w:comment w:id="25" w:author="Pascal Bernhard" w:date="2015-03-04T12:27:28Z" w:initials="">
+    <w:p>
+      <w:r>
+        <w:rPr>
+          <w:rFonts w:eastAsia="WenQuanYi Zen Hei" w:cs="Calibri" w:ascii="Cantarell" w:hAnsi="Cantarell"/>
+          <w:b w:val="false"/>
+          <w:bCs w:val="false"/>
+          <w:i w:val="false"/>
+          <w:iCs w:val="false"/>
+          <w:caps w:val="false"/>
+          <w:smallCaps w:val="false"/>
+          <w:strike w:val="false"/>
+          <w:dstrike w:val="false"/>
+          <w:outline w:val="false"/>
+          <w:shadow w:val="false"/>
+          <w:emboss w:val="false"/>
+          <w:imprint w:val="false"/>
+          <w:color w:val="auto"/>
+          <w:spacing w:val="0"/>
+          <w:w w:val="100"/>
+          <w:position w:val="0"/>
+          <w:sz w:val="20"/>
+          <w:sz w:val="20"/>
+          <w:szCs w:val="22"/>
+          <w:u w:val="none"/>
+          <w:vertAlign w:val="baseline"/>
+          <w:em w:val="none"/>
+          <w:lang w:val="de-DE" w:eastAsia="en-US" w:bidi="ar-SA"/>
+        </w:rPr>
         <w:t>Auch hier noch mal genauer erläutern, wie genau sich der demografische Wandel auf GKV und GPV auswirken. Wie entsteht die Versorgungslücke, bzw. die Defizite?</w:t>
       </w:r>
     </w:p>
   </w:comment>
-  <w:comment w:id="22" w:author="Pascal Bernhard" w:date="2015-03-04T12:34:09Z" w:initials="">
+  <w:comment w:id="26" w:author="Pascal Bernhard" w:date="2015-03-04T12:34:09Z" w:initials="">
     <w:p>
       <w:r>
         <w:rPr>

</xml_diff>

<commit_message>
Minor changes made and file deleted
</commit_message>
<xml_diff>
--- a/Bachelorarbeit_02-03-2015_Anmerkungen Pascal.docx
+++ b/Bachelorarbeit_02-03-2015_Anmerkungen Pascal.docx
@@ -2709,7 +2709,23 @@
           <w:sz w:val="24"/>
           <w:szCs w:val="24"/>
         </w:rPr>
-        <w:t xml:space="preserve">und sind demzufolge am Wachsen. Ländliche Regionen und die neuen Bundesländer dagegen, die begrenzte Entwicklungsmöglichkeiten aufzeigen, </w:t>
+        <w:t>und sind demzufolge am Wachsen</w:t>
+      </w:r>
+      <w:r>
+        <w:rPr>
+          <w:rFonts w:cs="Times New Roman" w:ascii="Times New Roman" w:hAnsi="Times New Roman"/>
+          <w:sz w:val="24"/>
+          <w:szCs w:val="24"/>
+        </w:rPr>
+        <w:commentReference w:id="14"/>
+      </w:r>
+      <w:r>
+        <w:rPr>
+          <w:rFonts w:cs="Times New Roman" w:ascii="Times New Roman" w:hAnsi="Times New Roman"/>
+          <w:sz w:val="24"/>
+          <w:szCs w:val="24"/>
+        </w:rPr>
+        <w:t xml:space="preserve">. Ländliche Regionen und die neuen Bundesländer dagegen, die begrenzte Entwicklungsmöglichkeiten aufzeigen, </w:t>
       </w:r>
       <w:r>
         <w:rPr>
@@ -3200,10 +3216,19 @@
       </w:pPr>
       <w:bookmarkStart w:id="4" w:name="_Toc412368723"/>
       <w:bookmarkEnd w:id="4"/>
+      <w:commentRangeStart w:id="15"/>
       <w:r>
         <w:rPr/>
         <w:t>Bedeutung für die Versicherungswirtschaft</w:t>
       </w:r>
+      <w:commentRangeEnd w:id="15"/>
+      <w:r>
+        <w:rPr/>
+      </w:r>
+      <w:r>
+        <w:rPr/>
+        <w:commentReference w:id="15"/>
+      </w:r>
     </w:p>
     <w:p>
       <w:pPr>
@@ -3269,7 +3294,7 @@
         </w:rPr>
         <w:t xml:space="preserve">unter Abbildung 1 und 2 ist folgendes ablesbar: </w:t>
       </w:r>
-      <w:commentRangeStart w:id="14"/>
+      <w:commentRangeStart w:id="16"/>
       <w:r>
         <w:rPr>
           <w:rFonts w:cs="Times New Roman" w:ascii="Times New Roman" w:hAnsi="Times New Roman"/>
@@ -3278,21 +3303,21 @@
         </w:rPr>
         <w:t>Die Generation der unter 20 jährigen weist im Jahr 2030 einen Rückgang von 2,1 Millionen aus</w:t>
       </w:r>
-      <w:commentRangeEnd w:id="14"/>
-      <w:r>
-        <w:rPr>
-          <w:rFonts w:cs="Times New Roman" w:ascii="Times New Roman" w:hAnsi="Times New Roman"/>
-          <w:sz w:val="24"/>
-          <w:szCs w:val="24"/>
-        </w:rPr>
-      </w:r>
-      <w:r>
-        <w:rPr>
-          <w:rFonts w:cs="Times New Roman" w:ascii="Times New Roman" w:hAnsi="Times New Roman"/>
-          <w:sz w:val="24"/>
-          <w:szCs w:val="24"/>
-        </w:rPr>
-        <w:commentReference w:id="14"/>
+      <w:commentRangeEnd w:id="16"/>
+      <w:r>
+        <w:rPr>
+          <w:rFonts w:cs="Times New Roman" w:ascii="Times New Roman" w:hAnsi="Times New Roman"/>
+          <w:sz w:val="24"/>
+          <w:szCs w:val="24"/>
+        </w:rPr>
+      </w:r>
+      <w:r>
+        <w:rPr>
+          <w:rFonts w:cs="Times New Roman" w:ascii="Times New Roman" w:hAnsi="Times New Roman"/>
+          <w:sz w:val="24"/>
+          <w:szCs w:val="24"/>
+        </w:rPr>
+        <w:commentReference w:id="16"/>
       </w:r>
       <w:r>
         <w:rPr>
@@ -3632,7 +3657,7 @@
         </w:rPr>
         <w:t xml:space="preserve">Im direkten Vergleich der beiden Grafiken ist zu erkennen, „dass sich die Bevölkerungspyramide in einen Pilz, </w:t>
       </w:r>
-      <w:commentRangeStart w:id="15"/>
+      <w:commentRangeStart w:id="17"/>
       <w:r>
         <w:rPr>
           <w:rFonts w:cs="Times New Roman" w:ascii="Times New Roman" w:hAnsi="Times New Roman"/>
@@ -3641,21 +3666,21 @@
         </w:rPr>
         <w:t>scharfe Zungen sagen in eine Urne</w:t>
       </w:r>
-      <w:commentRangeEnd w:id="15"/>
-      <w:r>
-        <w:rPr>
-          <w:rFonts w:cs="Times New Roman" w:ascii="Times New Roman" w:hAnsi="Times New Roman"/>
-          <w:sz w:val="24"/>
-          <w:szCs w:val="24"/>
-        </w:rPr>
-      </w:r>
-      <w:r>
-        <w:rPr>
-          <w:rFonts w:cs="Times New Roman" w:ascii="Times New Roman" w:hAnsi="Times New Roman"/>
-          <w:sz w:val="24"/>
-          <w:szCs w:val="24"/>
-        </w:rPr>
-        <w:commentReference w:id="15"/>
+      <w:commentRangeEnd w:id="17"/>
+      <w:r>
+        <w:rPr>
+          <w:rFonts w:cs="Times New Roman" w:ascii="Times New Roman" w:hAnsi="Times New Roman"/>
+          <w:sz w:val="24"/>
+          <w:szCs w:val="24"/>
+        </w:rPr>
+      </w:r>
+      <w:r>
+        <w:rPr>
+          <w:rFonts w:cs="Times New Roman" w:ascii="Times New Roman" w:hAnsi="Times New Roman"/>
+          <w:sz w:val="24"/>
+          <w:szCs w:val="24"/>
+        </w:rPr>
+        <w:commentReference w:id="17"/>
       </w:r>
       <w:r>
         <w:rPr>
@@ -3665,7 +3690,7 @@
         </w:rPr>
         <w:t xml:space="preserve">, verwandelt hat“. </w:t>
       </w:r>
-      <w:commentRangeStart w:id="16"/>
+      <w:commentRangeStart w:id="18"/>
       <w:r>
         <w:rPr>
           <w:rFonts w:cs="Times New Roman" w:ascii="Times New Roman" w:hAnsi="Times New Roman"/>
@@ -3693,21 +3718,21 @@
         </w:rPr>
         <w:t>bestehen</w:t>
       </w:r>
-      <w:commentRangeEnd w:id="16"/>
-      <w:r>
-        <w:rPr>
-          <w:rFonts w:cs="Times New Roman" w:ascii="Times New Roman" w:hAnsi="Times New Roman"/>
-          <w:sz w:val="24"/>
-          <w:szCs w:val="24"/>
-        </w:rPr>
-      </w:r>
-      <w:r>
-        <w:rPr>
-          <w:rFonts w:cs="Times New Roman" w:ascii="Times New Roman" w:hAnsi="Times New Roman"/>
-          <w:sz w:val="24"/>
-          <w:szCs w:val="24"/>
-        </w:rPr>
-        <w:commentReference w:id="16"/>
+      <w:commentRangeEnd w:id="18"/>
+      <w:r>
+        <w:rPr>
+          <w:rFonts w:cs="Times New Roman" w:ascii="Times New Roman" w:hAnsi="Times New Roman"/>
+          <w:sz w:val="24"/>
+          <w:szCs w:val="24"/>
+        </w:rPr>
+      </w:r>
+      <w:r>
+        <w:rPr>
+          <w:rFonts w:cs="Times New Roman" w:ascii="Times New Roman" w:hAnsi="Times New Roman"/>
+          <w:sz w:val="24"/>
+          <w:szCs w:val="24"/>
+        </w:rPr>
+        <w:commentReference w:id="18"/>
       </w:r>
       <w:r>
         <w:rPr>
@@ -4137,7 +4162,7 @@
           <w:vertAlign w:val="superscript"/>
         </w:rPr>
       </w:pPr>
-      <w:commentRangeStart w:id="17"/>
+      <w:commentRangeStart w:id="19"/>
       <w:r>
         <w:rPr>
           <w:rFonts w:cs="Times New Roman" w:ascii="Times New Roman" w:hAnsi="Times New Roman"/>
@@ -4146,21 +4171,21 @@
         </w:rPr>
         <w:t>Die zunehmenden Probleme der Sozialversicherungssysteme, schaffen eine Gelegenheit für die Bevölkerung sich nach Ihren individuellen Wünschen privat abzusichern und stellen gleichzeitig eine Herausforderung dar, diesen Schritt zu tun. Das gilt für Firmenkunden genauso, wie für den privaten Anleger. Den im Gegensatz zu den Sozialversicherungssystemen die eine Pflichtversicherung für die Bürger darstellen, ist die private Vorsorge eine freiwillige Entscheidung jedes einzelnen</w:t>
       </w:r>
-      <w:commentRangeEnd w:id="17"/>
-      <w:r>
-        <w:rPr>
-          <w:rFonts w:cs="Times New Roman" w:ascii="Times New Roman" w:hAnsi="Times New Roman"/>
-          <w:sz w:val="24"/>
-          <w:szCs w:val="24"/>
-        </w:rPr>
-      </w:r>
-      <w:r>
-        <w:rPr>
-          <w:rFonts w:cs="Times New Roman" w:ascii="Times New Roman" w:hAnsi="Times New Roman"/>
-          <w:sz w:val="24"/>
-          <w:szCs w:val="24"/>
-        </w:rPr>
-        <w:commentReference w:id="17"/>
+      <w:commentRangeEnd w:id="19"/>
+      <w:r>
+        <w:rPr>
+          <w:rFonts w:cs="Times New Roman" w:ascii="Times New Roman" w:hAnsi="Times New Roman"/>
+          <w:sz w:val="24"/>
+          <w:szCs w:val="24"/>
+        </w:rPr>
+      </w:r>
+      <w:r>
+        <w:rPr>
+          <w:rFonts w:cs="Times New Roman" w:ascii="Times New Roman" w:hAnsi="Times New Roman"/>
+          <w:sz w:val="24"/>
+          <w:szCs w:val="24"/>
+        </w:rPr>
+        <w:commentReference w:id="19"/>
       </w:r>
       <w:r>
         <w:rPr>
@@ -4277,7 +4302,7 @@
         </w:rPr>
         <w:t xml:space="preserve">Älteren den Ruhestand. </w:t>
       </w:r>
-      <w:commentRangeStart w:id="18"/>
+      <w:commentRangeStart w:id="20"/>
       <w:r>
         <w:rPr>
           <w:rFonts w:cs="Times New Roman" w:ascii="Times New Roman" w:hAnsi="Times New Roman"/>
@@ -4330,21 +4355,21 @@
         </w:rPr>
         <w:t>, sich auf einen Erwerbstätigen pro Rentner reduzieren wird</w:t>
       </w:r>
-      <w:commentRangeEnd w:id="18"/>
-      <w:r>
-        <w:rPr>
-          <w:rFonts w:cs="Times New Roman" w:ascii="Times New Roman" w:hAnsi="Times New Roman"/>
-          <w:sz w:val="24"/>
-          <w:szCs w:val="24"/>
-        </w:rPr>
-      </w:r>
-      <w:r>
-        <w:rPr>
-          <w:rFonts w:cs="Times New Roman" w:ascii="Times New Roman" w:hAnsi="Times New Roman"/>
-          <w:sz w:val="24"/>
-          <w:szCs w:val="24"/>
-        </w:rPr>
-        <w:commentReference w:id="18"/>
+      <w:commentRangeEnd w:id="20"/>
+      <w:r>
+        <w:rPr>
+          <w:rFonts w:cs="Times New Roman" w:ascii="Times New Roman" w:hAnsi="Times New Roman"/>
+          <w:sz w:val="24"/>
+          <w:szCs w:val="24"/>
+        </w:rPr>
+      </w:r>
+      <w:r>
+        <w:rPr>
+          <w:rFonts w:cs="Times New Roman" w:ascii="Times New Roman" w:hAnsi="Times New Roman"/>
+          <w:sz w:val="24"/>
+          <w:szCs w:val="24"/>
+        </w:rPr>
+        <w:commentReference w:id="20"/>
       </w:r>
       <w:r>
         <w:rPr>
@@ -4488,7 +4513,7 @@
           <w:szCs w:val="24"/>
         </w:rPr>
       </w:pPr>
-      <w:commentRangeStart w:id="19"/>
+      <w:commentRangeStart w:id="21"/>
       <w:r>
         <w:rPr>
           <w:rFonts w:cs="Times New Roman" w:ascii="Times New Roman" w:hAnsi="Times New Roman"/>
@@ -4497,21 +4522,21 @@
         </w:rPr>
         <w:t>Daraus lässt sich folgendes ableiten</w:t>
       </w:r>
-      <w:commentRangeEnd w:id="19"/>
-      <w:r>
-        <w:rPr>
-          <w:rFonts w:cs="Times New Roman" w:ascii="Times New Roman" w:hAnsi="Times New Roman"/>
-          <w:sz w:val="24"/>
-          <w:szCs w:val="24"/>
-        </w:rPr>
-      </w:r>
-      <w:r>
-        <w:rPr>
-          <w:rFonts w:cs="Times New Roman" w:ascii="Times New Roman" w:hAnsi="Times New Roman"/>
-          <w:sz w:val="24"/>
-          <w:szCs w:val="24"/>
-        </w:rPr>
-        <w:commentReference w:id="19"/>
+      <w:commentRangeEnd w:id="21"/>
+      <w:r>
+        <w:rPr>
+          <w:rFonts w:cs="Times New Roman" w:ascii="Times New Roman" w:hAnsi="Times New Roman"/>
+          <w:sz w:val="24"/>
+          <w:szCs w:val="24"/>
+        </w:rPr>
+      </w:r>
+      <w:r>
+        <w:rPr>
+          <w:rFonts w:cs="Times New Roman" w:ascii="Times New Roman" w:hAnsi="Times New Roman"/>
+          <w:sz w:val="24"/>
+          <w:szCs w:val="24"/>
+        </w:rPr>
+        <w:commentReference w:id="21"/>
       </w:r>
       <w:r>
         <w:rPr>
@@ -4521,7 +4546,7 @@
         </w:rPr>
         <w:t xml:space="preserve">: </w:t>
       </w:r>
-      <w:commentRangeStart w:id="20"/>
+      <w:commentRangeStart w:id="22"/>
       <w:r>
         <w:rPr>
           <w:rFonts w:cs="Times New Roman" w:ascii="Times New Roman" w:hAnsi="Times New Roman"/>
@@ -4530,21 +4555,21 @@
         </w:rPr>
         <w:t>Die Bürger werden in den kommenden Jahren immer später in den Altersruhestand treten können und dennoch wird die Rentenleistung nicht ausreichen</w:t>
       </w:r>
-      <w:commentRangeEnd w:id="20"/>
-      <w:r>
-        <w:rPr>
-          <w:rFonts w:cs="Times New Roman" w:ascii="Times New Roman" w:hAnsi="Times New Roman"/>
-          <w:sz w:val="24"/>
-          <w:szCs w:val="24"/>
-        </w:rPr>
-      </w:r>
-      <w:r>
-        <w:rPr>
-          <w:rFonts w:cs="Times New Roman" w:ascii="Times New Roman" w:hAnsi="Times New Roman"/>
-          <w:sz w:val="24"/>
-          <w:szCs w:val="24"/>
-        </w:rPr>
-        <w:commentReference w:id="20"/>
+      <w:commentRangeEnd w:id="22"/>
+      <w:r>
+        <w:rPr>
+          <w:rFonts w:cs="Times New Roman" w:ascii="Times New Roman" w:hAnsi="Times New Roman"/>
+          <w:sz w:val="24"/>
+          <w:szCs w:val="24"/>
+        </w:rPr>
+      </w:r>
+      <w:r>
+        <w:rPr>
+          <w:rFonts w:cs="Times New Roman" w:ascii="Times New Roman" w:hAnsi="Times New Roman"/>
+          <w:sz w:val="24"/>
+          <w:szCs w:val="24"/>
+        </w:rPr>
+        <w:commentReference w:id="22"/>
       </w:r>
       <w:r>
         <w:rPr>
@@ -4593,7 +4618,7 @@
         </w:rPr>
         <w:t xml:space="preserve">Um diesem </w:t>
       </w:r>
-      <w:commentRangeStart w:id="21"/>
+      <w:commentRangeStart w:id="23"/>
       <w:r>
         <w:rPr>
           <w:rFonts w:cs="Times New Roman" w:ascii="Times New Roman" w:hAnsi="Times New Roman"/>
@@ -4602,21 +4627,21 @@
         </w:rPr>
         <w:t>Rückschritt</w:t>
       </w:r>
-      <w:commentRangeEnd w:id="21"/>
-      <w:r>
-        <w:rPr>
-          <w:rFonts w:cs="Times New Roman" w:ascii="Times New Roman" w:hAnsi="Times New Roman"/>
-          <w:sz w:val="24"/>
-          <w:szCs w:val="24"/>
-        </w:rPr>
-      </w:r>
-      <w:r>
-        <w:rPr>
-          <w:rFonts w:cs="Times New Roman" w:ascii="Times New Roman" w:hAnsi="Times New Roman"/>
-          <w:sz w:val="24"/>
-          <w:szCs w:val="24"/>
-        </w:rPr>
-        <w:commentReference w:id="21"/>
+      <w:commentRangeEnd w:id="23"/>
+      <w:r>
+        <w:rPr>
+          <w:rFonts w:cs="Times New Roman" w:ascii="Times New Roman" w:hAnsi="Times New Roman"/>
+          <w:sz w:val="24"/>
+          <w:szCs w:val="24"/>
+        </w:rPr>
+      </w:r>
+      <w:r>
+        <w:rPr>
+          <w:rFonts w:cs="Times New Roman" w:ascii="Times New Roman" w:hAnsi="Times New Roman"/>
+          <w:sz w:val="24"/>
+          <w:szCs w:val="24"/>
+        </w:rPr>
+        <w:commentReference w:id="23"/>
       </w:r>
       <w:r>
         <w:rPr>
@@ -4626,7 +4651,7 @@
         </w:rPr>
         <w:t xml:space="preserve"> entgegen zu wirken hat der Staat eingegriffen und unterstützt die Versicherungsbranche mit neuen Gesetzen, bei dem Thema Altersvorsorge. </w:t>
       </w:r>
-      <w:commentRangeStart w:id="22"/>
+      <w:commentRangeStart w:id="24"/>
       <w:r>
         <w:rPr>
           <w:rFonts w:cs="Times New Roman" w:ascii="Times New Roman" w:hAnsi="Times New Roman"/>
@@ -4635,21 +4660,21 @@
         </w:rPr>
         <w:t>2001</w:t>
       </w:r>
-      <w:commentRangeEnd w:id="22"/>
-      <w:r>
-        <w:rPr>
-          <w:rFonts w:cs="Times New Roman" w:ascii="Times New Roman" w:hAnsi="Times New Roman"/>
-          <w:sz w:val="24"/>
-          <w:szCs w:val="24"/>
-        </w:rPr>
-      </w:r>
-      <w:r>
-        <w:rPr>
-          <w:rFonts w:cs="Times New Roman" w:ascii="Times New Roman" w:hAnsi="Times New Roman"/>
-          <w:sz w:val="24"/>
-          <w:szCs w:val="24"/>
-        </w:rPr>
-        <w:commentReference w:id="22"/>
+      <w:commentRangeEnd w:id="24"/>
+      <w:r>
+        <w:rPr>
+          <w:rFonts w:cs="Times New Roman" w:ascii="Times New Roman" w:hAnsi="Times New Roman"/>
+          <w:sz w:val="24"/>
+          <w:szCs w:val="24"/>
+        </w:rPr>
+      </w:r>
+      <w:r>
+        <w:rPr>
+          <w:rFonts w:cs="Times New Roman" w:ascii="Times New Roman" w:hAnsi="Times New Roman"/>
+          <w:sz w:val="24"/>
+          <w:szCs w:val="24"/>
+        </w:rPr>
+        <w:commentReference w:id="24"/>
       </w:r>
       <w:r>
         <w:rPr>
@@ -4659,7 +4684,7 @@
         </w:rPr>
         <w:t xml:space="preserve"> wurde das Altersvermögensgesetz (</w:t>
       </w:r>
-      <w:commentRangeStart w:id="23"/>
+      <w:commentRangeStart w:id="25"/>
       <w:r>
         <w:rPr>
           <w:rFonts w:cs="Times New Roman" w:ascii="Times New Roman" w:hAnsi="Times New Roman"/>
@@ -4668,21 +4693,21 @@
         </w:rPr>
         <w:t>AVmG</w:t>
       </w:r>
-      <w:commentRangeEnd w:id="23"/>
-      <w:r>
-        <w:rPr>
-          <w:rFonts w:cs="Times New Roman" w:ascii="Times New Roman" w:hAnsi="Times New Roman"/>
-          <w:sz w:val="24"/>
-          <w:szCs w:val="24"/>
-        </w:rPr>
-      </w:r>
-      <w:r>
-        <w:rPr>
-          <w:rFonts w:cs="Times New Roman" w:ascii="Times New Roman" w:hAnsi="Times New Roman"/>
-          <w:sz w:val="24"/>
-          <w:szCs w:val="24"/>
-        </w:rPr>
-        <w:commentReference w:id="23"/>
+      <w:commentRangeEnd w:id="25"/>
+      <w:r>
+        <w:rPr>
+          <w:rFonts w:cs="Times New Roman" w:ascii="Times New Roman" w:hAnsi="Times New Roman"/>
+          <w:sz w:val="24"/>
+          <w:szCs w:val="24"/>
+        </w:rPr>
+      </w:r>
+      <w:r>
+        <w:rPr>
+          <w:rFonts w:cs="Times New Roman" w:ascii="Times New Roman" w:hAnsi="Times New Roman"/>
+          <w:sz w:val="24"/>
+          <w:szCs w:val="24"/>
+        </w:rPr>
+        <w:commentReference w:id="25"/>
       </w:r>
       <w:r>
         <w:rPr>
@@ -4818,7 +4843,7 @@
         </w:rPr>
         <w:t xml:space="preserve">. </w:t>
       </w:r>
-      <w:commentRangeStart w:id="24"/>
+      <w:commentRangeStart w:id="26"/>
       <w:r>
         <w:rPr>
           <w:rFonts w:cs="Times New Roman" w:ascii="Times New Roman" w:hAnsi="Times New Roman"/>
@@ -4827,21 +4852,21 @@
         </w:rPr>
         <w:t>Jeder bekommt somit die Möglichkeit, anhand staatlicher Fördermaßnahmen etwas für seine Altersvorsorge zu tun</w:t>
       </w:r>
-      <w:commentRangeEnd w:id="24"/>
-      <w:r>
-        <w:rPr>
-          <w:rFonts w:cs="Times New Roman" w:ascii="Times New Roman" w:hAnsi="Times New Roman"/>
-          <w:sz w:val="24"/>
-          <w:szCs w:val="24"/>
-        </w:rPr>
-      </w:r>
-      <w:r>
-        <w:rPr>
-          <w:rFonts w:cs="Times New Roman" w:ascii="Times New Roman" w:hAnsi="Times New Roman"/>
-          <w:sz w:val="24"/>
-          <w:szCs w:val="24"/>
-        </w:rPr>
-        <w:commentReference w:id="24"/>
+      <w:commentRangeEnd w:id="26"/>
+      <w:r>
+        <w:rPr>
+          <w:rFonts w:cs="Times New Roman" w:ascii="Times New Roman" w:hAnsi="Times New Roman"/>
+          <w:sz w:val="24"/>
+          <w:szCs w:val="24"/>
+        </w:rPr>
+      </w:r>
+      <w:r>
+        <w:rPr>
+          <w:rFonts w:cs="Times New Roman" w:ascii="Times New Roman" w:hAnsi="Times New Roman"/>
+          <w:sz w:val="24"/>
+          <w:szCs w:val="24"/>
+        </w:rPr>
+        <w:commentReference w:id="26"/>
       </w:r>
       <w:r>
         <w:rPr>
@@ -4891,7 +4916,7 @@
           <w:szCs w:val="24"/>
         </w:rPr>
       </w:pPr>
-      <w:commentRangeStart w:id="25"/>
+      <w:commentRangeStart w:id="27"/>
       <w:r>
         <w:rPr>
           <w:rFonts w:cs="Times New Roman" w:ascii="Times New Roman" w:hAnsi="Times New Roman"/>
@@ -4900,21 +4925,21 @@
         </w:rPr>
         <w:t>Die weiteren Zweige der Sozialversicherung wie die Gesetzliche Kranken- und Pflegeversicherung (GKV, GPV) deuten gleichfalls auf unzureichende Versorgung hin</w:t>
       </w:r>
-      <w:commentRangeEnd w:id="25"/>
-      <w:r>
-        <w:rPr>
-          <w:rFonts w:cs="Times New Roman" w:ascii="Times New Roman" w:hAnsi="Times New Roman"/>
-          <w:sz w:val="24"/>
-          <w:szCs w:val="24"/>
-        </w:rPr>
-      </w:r>
-      <w:r>
-        <w:rPr>
-          <w:rFonts w:cs="Times New Roman" w:ascii="Times New Roman" w:hAnsi="Times New Roman"/>
-          <w:sz w:val="24"/>
-          <w:szCs w:val="24"/>
-        </w:rPr>
-        <w:commentReference w:id="25"/>
+      <w:commentRangeEnd w:id="27"/>
+      <w:r>
+        <w:rPr>
+          <w:rFonts w:cs="Times New Roman" w:ascii="Times New Roman" w:hAnsi="Times New Roman"/>
+          <w:sz w:val="24"/>
+          <w:szCs w:val="24"/>
+        </w:rPr>
+      </w:r>
+      <w:r>
+        <w:rPr>
+          <w:rFonts w:cs="Times New Roman" w:ascii="Times New Roman" w:hAnsi="Times New Roman"/>
+          <w:sz w:val="24"/>
+          <w:szCs w:val="24"/>
+        </w:rPr>
+        <w:commentReference w:id="27"/>
       </w:r>
       <w:r>
         <w:rPr>
@@ -5424,7 +5449,7 @@
         </w:rPr>
         <w:t xml:space="preserve">Abschließend zu diesem Kapitel kann davon ausgegangen werden, dass die Nachfrage nach Versicherungen steigen wird. Insbesondere in den Lebens-, Kranken- und Pflegeversicherungssparten ist ein erhöhter Bedarf abzuleiten. </w:t>
       </w:r>
-      <w:commentRangeStart w:id="26"/>
+      <w:commentRangeStart w:id="28"/>
       <w:r>
         <w:rPr>
           <w:rFonts w:cs="Times New Roman" w:ascii="Times New Roman" w:hAnsi="Times New Roman"/>
@@ -5450,21 +5475,21 @@
         </w:rPr>
         <w:t>als Kundengruppe zwischen 50 und 80 Jahren, erfordern beim Versicherungsberater entsprechende Kompetenzen und individuellere Lösungen</w:t>
       </w:r>
-      <w:commentRangeEnd w:id="26"/>
-      <w:r>
-        <w:rPr>
-          <w:rFonts w:cs="Times New Roman" w:ascii="Times New Roman" w:hAnsi="Times New Roman"/>
-          <w:sz w:val="24"/>
-          <w:szCs w:val="24"/>
-        </w:rPr>
-      </w:r>
-      <w:r>
-        <w:rPr>
-          <w:rFonts w:cs="Times New Roman" w:ascii="Times New Roman" w:hAnsi="Times New Roman"/>
-          <w:sz w:val="24"/>
-          <w:szCs w:val="24"/>
-        </w:rPr>
-        <w:commentReference w:id="26"/>
+      <w:commentRangeEnd w:id="28"/>
+      <w:r>
+        <w:rPr>
+          <w:rFonts w:cs="Times New Roman" w:ascii="Times New Roman" w:hAnsi="Times New Roman"/>
+          <w:sz w:val="24"/>
+          <w:szCs w:val="24"/>
+        </w:rPr>
+      </w:r>
+      <w:r>
+        <w:rPr>
+          <w:rFonts w:cs="Times New Roman" w:ascii="Times New Roman" w:hAnsi="Times New Roman"/>
+          <w:sz w:val="24"/>
+          <w:szCs w:val="24"/>
+        </w:rPr>
+        <w:commentReference w:id="28"/>
       </w:r>
       <w:r>
         <w:rPr>
@@ -6686,7 +6711,73 @@
       </w:r>
     </w:p>
   </w:comment>
-  <w:comment w:id="14" w:author="Pascal Bernhard" w:date="2015-03-03T17:33:53Z" w:initials="">
+  <w:comment w:id="14" w:author="Pascal Bernhard" w:date="2015-03-04T13:27:13Z" w:initials="">
+    <w:p>
+      <w:r>
+        <w:rPr>
+          <w:rFonts w:eastAsia="WenQuanYi Zen Hei" w:cs="Calibri" w:ascii="Cantarell" w:hAnsi="Cantarell"/>
+          <w:b w:val="false"/>
+          <w:bCs w:val="false"/>
+          <w:i w:val="false"/>
+          <w:iCs w:val="false"/>
+          <w:caps w:val="false"/>
+          <w:smallCaps w:val="false"/>
+          <w:strike w:val="false"/>
+          <w:dstrike w:val="false"/>
+          <w:outline w:val="false"/>
+          <w:shadow w:val="false"/>
+          <w:emboss w:val="false"/>
+          <w:imprint w:val="false"/>
+          <w:color w:val="auto"/>
+          <w:spacing w:val="0"/>
+          <w:w w:val="100"/>
+          <w:position w:val="0"/>
+          <w:sz w:val="20"/>
+          <w:sz w:val="20"/>
+          <w:szCs w:val="22"/>
+          <w:u w:val="none"/>
+          <w:vertAlign w:val="baseline"/>
+          <w:em w:val="none"/>
+          <w:lang w:val="de-DE" w:eastAsia="en-US" w:bidi="ar-SA"/>
+        </w:rPr>
+        <w:t>Du solltest erklären, welche Auswirkungen diese regionalen Wanderungen auf die Versicherungswirtschaft haben. Ich glaube, wir hatten dies beim letzten Mal angesprochen. Die Versicherungen müssen ihr Filialnetz anders strukturieren. Eigentlich ist das ja für Deine Fragestellung nicht relevant</w:t>
+      </w:r>
+    </w:p>
+  </w:comment>
+  <w:comment w:id="15" w:author="Pascal Bernhard" w:date="2015-03-04T16:31:03Z" w:initials="">
+    <w:p>
+      <w:r>
+        <w:rPr>
+          <w:rFonts w:eastAsia="WenQuanYi Zen Hei" w:cs="Calibri" w:ascii="Cantarell" w:hAnsi="Cantarell"/>
+          <w:b w:val="false"/>
+          <w:bCs w:val="false"/>
+          <w:i w:val="false"/>
+          <w:iCs w:val="false"/>
+          <w:caps w:val="false"/>
+          <w:smallCaps w:val="false"/>
+          <w:strike w:val="false"/>
+          <w:dstrike w:val="false"/>
+          <w:outline w:val="false"/>
+          <w:shadow w:val="false"/>
+          <w:emboss w:val="false"/>
+          <w:imprint w:val="false"/>
+          <w:color w:val="auto"/>
+          <w:spacing w:val="0"/>
+          <w:w w:val="100"/>
+          <w:position w:val="0"/>
+          <w:sz w:val="20"/>
+          <w:sz w:val="20"/>
+          <w:szCs w:val="22"/>
+          <w:u w:val="none"/>
+          <w:vertAlign w:val="baseline"/>
+          <w:em w:val="none"/>
+          <w:lang w:val="de-DE" w:eastAsia="en-US" w:bidi="ar-SA"/>
+        </w:rPr>
+        <w:t>Überschrift passt nicht so ganz zum ersten Absatz</w:t>
+      </w:r>
+    </w:p>
+  </w:comment>
+  <w:comment w:id="16" w:author="Pascal Bernhard" w:date="2015-03-03T17:33:53Z" w:initials="">
     <w:p>
       <w:r>
         <w:rPr>
@@ -6719,7 +6810,7 @@
       </w:r>
     </w:p>
   </w:comment>
-  <w:comment w:id="15" w:author="Pascal Bernhard" w:date="2015-03-03T17:37:20Z" w:initials="">
+  <w:comment w:id="17" w:author="Pascal Bernhard" w:date="2015-03-03T17:37:20Z" w:initials="">
     <w:p>
       <w:r>
         <w:rPr>
@@ -6752,7 +6843,7 @@
       </w:r>
     </w:p>
   </w:comment>
-  <w:comment w:id="16" w:author="Pascal Bernhard" w:date="2015-03-04T12:47:19Z" w:initials="">
+  <w:comment w:id="18" w:author="Pascal Bernhard" w:date="2015-03-04T12:47:19Z" w:initials="">
     <w:p>
       <w:r>
         <w:rPr>
@@ -6785,7 +6876,7 @@
       </w:r>
     </w:p>
   </w:comment>
-  <w:comment w:id="17" w:author="Pascal Bernhard" w:date="2015-03-03T17:45:36Z" w:initials="">
+  <w:comment w:id="19" w:author="Pascal Bernhard" w:date="2015-03-03T17:45:36Z" w:initials="">
     <w:p>
       <w:r>
         <w:rPr>
@@ -6818,7 +6909,7 @@
       </w:r>
     </w:p>
   </w:comment>
-  <w:comment w:id="18" w:author="Pascal Bernhard" w:date="2015-03-03T17:49:19Z" w:initials="">
+  <w:comment w:id="20" w:author="Pascal Bernhard" w:date="2015-03-03T17:49:19Z" w:initials="">
     <w:p>
       <w:r>
         <w:rPr>
@@ -6851,7 +6942,7 @@
       </w:r>
     </w:p>
   </w:comment>
-  <w:comment w:id="19" w:author="Pascal Bernhard" w:date="2015-03-04T11:23:13Z" w:initials="">
+  <w:comment w:id="21" w:author="Pascal Bernhard" w:date="2015-03-04T11:23:13Z" w:initials="">
     <w:p>
       <w:r>
         <w:rPr>
@@ -6884,7 +6975,7 @@
       </w:r>
     </w:p>
   </w:comment>
-  <w:comment w:id="20" w:author="Pascal Bernhard" w:date="2015-03-04T11:21:18Z" w:initials="">
+  <w:comment w:id="22" w:author="Pascal Bernhard" w:date="2015-03-04T11:21:18Z" w:initials="">
     <w:p>
       <w:r>
         <w:rPr>
@@ -6917,7 +7008,7 @@
       </w:r>
     </w:p>
   </w:comment>
-  <w:comment w:id="21" w:author="Pascal Bernhard" w:date="2015-03-04T12:23:53Z" w:initials="">
+  <w:comment w:id="23" w:author="Pascal Bernhard" w:date="2015-03-04T12:23:53Z" w:initials="">
     <w:p>
       <w:r>
         <w:rPr>
@@ -6950,7 +7041,7 @@
       </w:r>
     </w:p>
   </w:comment>
-  <w:comment w:id="22" w:author="Pascal Bernhard" w:date="2015-03-04T12:45:28Z" w:initials="">
+  <w:comment w:id="24" w:author="Pascal Bernhard" w:date="2015-03-04T12:45:28Z" w:initials="">
     <w:p>
       <w:r>
         <w:rPr>
@@ -6983,7 +7074,7 @@
       </w:r>
     </w:p>
   </w:comment>
-  <w:comment w:id="23" w:author="Pascal Bernhard" w:date="2015-03-04T12:42:10Z" w:initials="">
+  <w:comment w:id="25" w:author="Pascal Bernhard" w:date="2015-03-04T12:42:10Z" w:initials="">
     <w:p>
       <w:r>
         <w:rPr>
@@ -7016,7 +7107,7 @@
       </w:r>
     </w:p>
   </w:comment>
-  <w:comment w:id="24" w:author="Pascal Bernhard" w:date="2015-03-04T12:25:36Z" w:initials="">
+  <w:comment w:id="26" w:author="Pascal Bernhard" w:date="2015-03-04T12:25:36Z" w:initials="">
     <w:p>
       <w:r>
         <w:rPr>
@@ -7049,7 +7140,7 @@
       </w:r>
     </w:p>
   </w:comment>
-  <w:comment w:id="25" w:author="Pascal Bernhard" w:date="2015-03-04T12:27:28Z" w:initials="">
+  <w:comment w:id="27" w:author="Pascal Bernhard" w:date="2015-03-04T12:27:28Z" w:initials="">
     <w:p>
       <w:r>
         <w:rPr>
@@ -7082,7 +7173,7 @@
       </w:r>
     </w:p>
   </w:comment>
-  <w:comment w:id="26" w:author="Pascal Bernhard" w:date="2015-03-04T12:34:09Z" w:initials="">
+  <w:comment w:id="28" w:author="Pascal Bernhard" w:date="2015-03-04T12:34:09Z" w:initials="">
     <w:p>
       <w:r>
         <w:rPr>

</xml_diff>